<commit_message>
a tope de cambios
</commit_message>
<xml_diff>
--- a/src/assets/plantilla_prop_venta.docx
+++ b/src/assets/plantilla_prop_venta.docx
@@ -234,6 +234,7 @@
                     </w:rPr>
                     <w:t>{{</w:t>
                   </w:r>
+                  <w:proofErr w:type="spellStart"/>
                   <w:r>
                     <w:rPr>
                       <w:rFonts w:asciiTheme="majorHAnsi" w:hAnsiTheme="majorHAnsi" w:cstheme="majorHAnsi"/>
@@ -243,6 +244,7 @@
                     </w:rPr>
                     <w:t>idOferta</w:t>
                   </w:r>
+                  <w:proofErr w:type="spellEnd"/>
                   <w:r>
                     <w:rPr>
                       <w:rFonts w:asciiTheme="majorHAnsi" w:hAnsiTheme="majorHAnsi" w:cstheme="majorHAnsi"/>
@@ -268,7 +270,27 @@
                       <w:szCs w:val="24"/>
                       <w:lang w:val="es-ES"/>
                     </w:rPr>
-                    <w:t>{{fechaOferta}}</w:t>
+                    <w:t>{{</w:t>
+                  </w:r>
+                  <w:proofErr w:type="spellStart"/>
+                  <w:r>
+                    <w:rPr>
+                      <w:rFonts w:asciiTheme="majorHAnsi" w:hAnsiTheme="majorHAnsi" w:cstheme="majorHAnsi"/>
+                      <w:sz w:val="24"/>
+                      <w:szCs w:val="24"/>
+                      <w:lang w:val="es-ES"/>
+                    </w:rPr>
+                    <w:t>fechaOferta</w:t>
+                  </w:r>
+                  <w:proofErr w:type="spellEnd"/>
+                  <w:r>
+                    <w:rPr>
+                      <w:rFonts w:asciiTheme="majorHAnsi" w:hAnsiTheme="majorHAnsi" w:cstheme="majorHAnsi"/>
+                      <w:sz w:val="24"/>
+                      <w:szCs w:val="24"/>
+                      <w:lang w:val="es-ES"/>
+                    </w:rPr>
+                    <w:t>}}</w:t>
                   </w:r>
                 </w:p>
               </w:tc>
@@ -313,6 +335,7 @@
                       <w:lang w:val="es-ES"/>
                     </w:rPr>
                   </w:pPr>
+                  <w:proofErr w:type="spellStart"/>
                   <w:r>
                     <w:rPr>
                       <w:rFonts w:asciiTheme="majorHAnsi" w:hAnsiTheme="majorHAnsi" w:cstheme="majorHAnsi"/>
@@ -322,7 +345,19 @@
                       <w:szCs w:val="24"/>
                       <w:lang w:val="es-ES"/>
                     </w:rPr>
-                    <w:t>Promo:</w:t>
+                    <w:t>Promo</w:t>
+                  </w:r>
+                  <w:proofErr w:type="spellEnd"/>
+                  <w:r>
+                    <w:rPr>
+                      <w:rFonts w:asciiTheme="majorHAnsi" w:hAnsiTheme="majorHAnsi" w:cstheme="majorHAnsi"/>
+                      <w:b/>
+                      <w:bCs/>
+                      <w:sz w:val="24"/>
+                      <w:szCs w:val="24"/>
+                      <w:lang w:val="es-ES"/>
+                    </w:rPr>
+                    <w:t>:</w:t>
                   </w:r>
                 </w:p>
               </w:tc>
@@ -398,7 +433,31 @@
                       <w:szCs w:val="24"/>
                       <w:lang w:val="es-ES"/>
                     </w:rPr>
-                    <w:t>{{promo}}</w:t>
+                    <w:t>{{</w:t>
+                  </w:r>
+                  <w:proofErr w:type="spellStart"/>
+                  <w:r>
+                    <w:rPr>
+                      <w:rFonts w:asciiTheme="majorHAnsi" w:hAnsiTheme="majorHAnsi" w:cstheme="majorHAnsi"/>
+                      <w:b/>
+                      <w:bCs/>
+                      <w:sz w:val="24"/>
+                      <w:szCs w:val="24"/>
+                      <w:lang w:val="es-ES"/>
+                    </w:rPr>
+                    <w:t>promo</w:t>
+                  </w:r>
+                  <w:proofErr w:type="spellEnd"/>
+                  <w:r>
+                    <w:rPr>
+                      <w:rFonts w:asciiTheme="majorHAnsi" w:hAnsiTheme="majorHAnsi" w:cstheme="majorHAnsi"/>
+                      <w:b/>
+                      <w:bCs/>
+                      <w:sz w:val="24"/>
+                      <w:szCs w:val="24"/>
+                      <w:lang w:val="es-ES"/>
+                    </w:rPr>
+                    <w:t>}}</w:t>
                   </w:r>
                 </w:p>
               </w:tc>
@@ -419,6 +478,7 @@
                       <w:lang w:val="es-ES"/>
                     </w:rPr>
                   </w:pPr>
+                  <w:proofErr w:type="spellStart"/>
                   <w:r>
                     <w:rPr>
                       <w:rFonts w:asciiTheme="majorHAnsi" w:hAnsiTheme="majorHAnsi" w:cstheme="majorHAnsi"/>
@@ -428,7 +488,19 @@
                       <w:szCs w:val="24"/>
                       <w:lang w:val="es-ES"/>
                     </w:rPr>
-                    <w:t>Servicer:</w:t>
+                    <w:t>Servicer</w:t>
+                  </w:r>
+                  <w:proofErr w:type="spellEnd"/>
+                  <w:r>
+                    <w:rPr>
+                      <w:rFonts w:asciiTheme="majorHAnsi" w:hAnsiTheme="majorHAnsi" w:cstheme="majorHAnsi"/>
+                      <w:b/>
+                      <w:bCs/>
+                      <w:sz w:val="24"/>
+                      <w:szCs w:val="24"/>
+                      <w:lang w:val="es-ES"/>
+                    </w:rPr>
+                    <w:t>:</w:t>
                   </w:r>
                   <w:r>
                     <w:rPr>
@@ -472,6 +544,7 @@
                     </w:rPr>
                     <w:t>{{</w:t>
                   </w:r>
+                  <w:proofErr w:type="spellStart"/>
                   <w:r>
                     <w:rPr>
                       <w:rFonts w:asciiTheme="majorHAnsi" w:hAnsiTheme="majorHAnsi" w:cstheme="majorHAnsi"/>
@@ -492,7 +565,19 @@
                       <w:szCs w:val="24"/>
                       <w:lang w:val="es-ES"/>
                     </w:rPr>
-                    <w:t>ervicer}}</w:t>
+                    <w:t>ervicer</w:t>
+                  </w:r>
+                  <w:proofErr w:type="spellEnd"/>
+                  <w:r>
+                    <w:rPr>
+                      <w:rFonts w:asciiTheme="majorHAnsi" w:hAnsiTheme="majorHAnsi" w:cstheme="majorHAnsi"/>
+                      <w:b/>
+                      <w:bCs/>
+                      <w:sz w:val="24"/>
+                      <w:szCs w:val="24"/>
+                      <w:lang w:val="es-ES"/>
+                    </w:rPr>
+                    <w:t>}}</w:t>
                   </w:r>
                 </w:p>
                 <w:p>
@@ -518,6 +603,7 @@
                     </w:rPr>
                     <w:t>{{</w:t>
                   </w:r>
+                  <w:proofErr w:type="spellStart"/>
                   <w:r>
                     <w:rPr>
                       <w:rFonts w:asciiTheme="majorHAnsi" w:hAnsiTheme="majorHAnsi" w:cstheme="majorHAnsi"/>
@@ -529,6 +615,7 @@
                     </w:rPr>
                     <w:t>dt</w:t>
                   </w:r>
+                  <w:proofErr w:type="spellEnd"/>
                   <w:r>
                     <w:rPr>
                       <w:rFonts w:asciiTheme="majorHAnsi" w:hAnsiTheme="majorHAnsi" w:cstheme="majorHAnsi"/>
@@ -676,6 +763,55 @@
           <w:rFonts w:asciiTheme="majorHAnsi" w:hAnsiTheme="majorHAnsi" w:cstheme="majorHAnsi"/>
           <w:sz w:val="24"/>
           <w:szCs w:val="24"/>
+          <w:lang w:val="en-US"/>
+        </w:rPr>
+      </w:pPr>
+      <w:r>
+        <w:rPr>
+          <w:rFonts w:asciiTheme="majorHAnsi" w:hAnsiTheme="majorHAnsi" w:cstheme="majorHAnsi"/>
+          <w:sz w:val="24"/>
+          <w:szCs w:val="24"/>
+          <w:lang w:val="es-ES"/>
+        </w:rPr>
+        <w:t>{{</w:t>
+      </w:r>
+      <w:proofErr w:type="spellStart"/>
+      <w:r>
+        <w:rPr>
+          <w:rFonts w:asciiTheme="majorHAnsi" w:hAnsiTheme="majorHAnsi" w:cstheme="majorHAnsi"/>
+          <w:sz w:val="24"/>
+          <w:szCs w:val="24"/>
+          <w:lang w:val="en-US"/>
+        </w:rPr>
+        <w:t>imgKey</w:t>
+      </w:r>
+      <w:proofErr w:type="spellEnd"/>
+      <w:r>
+        <w:rPr>
+          <w:rFonts w:asciiTheme="majorHAnsi" w:hAnsiTheme="majorHAnsi" w:cstheme="majorHAnsi"/>
+          <w:sz w:val="24"/>
+          <w:szCs w:val="24"/>
+          <w:lang w:val="es-ES"/>
+        </w:rPr>
+        <w:t>}}</w:t>
+      </w:r>
+    </w:p>
+    <w:p>
+      <w:pPr>
+        <w:rPr>
+          <w:rFonts w:asciiTheme="majorHAnsi" w:hAnsiTheme="majorHAnsi" w:cstheme="majorHAnsi"/>
+          <w:sz w:val="24"/>
+          <w:szCs w:val="24"/>
+          <w:lang w:val="es-ES"/>
+        </w:rPr>
+      </w:pPr>
+    </w:p>
+    <w:p>
+      <w:pPr>
+        <w:rPr>
+          <w:rFonts w:asciiTheme="majorHAnsi" w:hAnsiTheme="majorHAnsi" w:cstheme="majorHAnsi"/>
+          <w:sz w:val="24"/>
+          <w:szCs w:val="24"/>
           <w:lang w:val="es-ES"/>
         </w:rPr>
       </w:pPr>
@@ -763,7 +899,27 @@
                 <w:szCs w:val="24"/>
                 <w:lang w:val="es-ES"/>
               </w:rPr>
-              <w:t>{{idOferta}}</w:t>
+              <w:t>{{</w:t>
+            </w:r>
+            <w:proofErr w:type="spellStart"/>
+            <w:r>
+              <w:rPr>
+                <w:rFonts w:asciiTheme="majorHAnsi" w:hAnsiTheme="majorHAnsi" w:cstheme="majorHAnsi"/>
+                <w:sz w:val="24"/>
+                <w:szCs w:val="24"/>
+                <w:lang w:val="es-ES"/>
+              </w:rPr>
+              <w:t>idOferta</w:t>
+            </w:r>
+            <w:proofErr w:type="spellEnd"/>
+            <w:r>
+              <w:rPr>
+                <w:rFonts w:asciiTheme="majorHAnsi" w:hAnsiTheme="majorHAnsi" w:cstheme="majorHAnsi"/>
+                <w:sz w:val="24"/>
+                <w:szCs w:val="24"/>
+                <w:lang w:val="es-ES"/>
+              </w:rPr>
+              <w:t>}}</w:t>
             </w:r>
           </w:p>
         </w:tc>
@@ -813,7 +969,27 @@
                 <w:szCs w:val="24"/>
                 <w:lang w:val="es-ES"/>
               </w:rPr>
-              <w:t>{{fechaOferta}}</w:t>
+              <w:t>{{</w:t>
+            </w:r>
+            <w:proofErr w:type="spellStart"/>
+            <w:r>
+              <w:rPr>
+                <w:rFonts w:asciiTheme="majorHAnsi" w:hAnsiTheme="majorHAnsi" w:cstheme="majorHAnsi"/>
+                <w:sz w:val="24"/>
+                <w:szCs w:val="24"/>
+                <w:lang w:val="es-ES"/>
+              </w:rPr>
+              <w:t>fechaOferta</w:t>
+            </w:r>
+            <w:proofErr w:type="spellEnd"/>
+            <w:r>
+              <w:rPr>
+                <w:rFonts w:asciiTheme="majorHAnsi" w:hAnsiTheme="majorHAnsi" w:cstheme="majorHAnsi"/>
+                <w:sz w:val="24"/>
+                <w:szCs w:val="24"/>
+                <w:lang w:val="es-ES"/>
+              </w:rPr>
+              <w:t>}}</w:t>
             </w:r>
           </w:p>
         </w:tc>
@@ -913,7 +1089,27 @@
                 <w:szCs w:val="24"/>
                 <w:lang w:val="es-ES"/>
               </w:rPr>
-              <w:t>{{idCliente}}</w:t>
+              <w:t>{{</w:t>
+            </w:r>
+            <w:proofErr w:type="spellStart"/>
+            <w:r>
+              <w:rPr>
+                <w:rFonts w:asciiTheme="majorHAnsi" w:hAnsiTheme="majorHAnsi" w:cstheme="majorHAnsi"/>
+                <w:sz w:val="24"/>
+                <w:szCs w:val="24"/>
+                <w:lang w:val="es-ES"/>
+              </w:rPr>
+              <w:t>idCliente</w:t>
+            </w:r>
+            <w:proofErr w:type="spellEnd"/>
+            <w:r>
+              <w:rPr>
+                <w:rFonts w:asciiTheme="majorHAnsi" w:hAnsiTheme="majorHAnsi" w:cstheme="majorHAnsi"/>
+                <w:sz w:val="24"/>
+                <w:szCs w:val="24"/>
+                <w:lang w:val="es-ES"/>
+              </w:rPr>
+              <w:t>}}</w:t>
             </w:r>
           </w:p>
         </w:tc>
@@ -932,38 +1128,69 @@
                 <w:lang w:val="es-ES"/>
               </w:rPr>
             </w:pPr>
-            <w:r>
-              <w:rPr>
-                <w:rFonts w:asciiTheme="majorHAnsi" w:hAnsiTheme="majorHAnsi" w:cstheme="majorHAnsi"/>
-                <w:sz w:val="24"/>
-                <w:szCs w:val="24"/>
-                <w:lang w:val="es-ES"/>
-              </w:rPr>
-              <w:t>Promo:</w:t>
-            </w:r>
-          </w:p>
-        </w:tc>
-        <w:tc>
-          <w:tcPr>
-            <w:tcW w:w="5097" w:type="dxa"/>
-          </w:tcPr>
-          <w:p>
-            <w:pPr>
-              <w:rPr>
-                <w:rFonts w:asciiTheme="majorHAnsi" w:hAnsiTheme="majorHAnsi" w:cstheme="majorHAnsi"/>
-                <w:sz w:val="24"/>
-                <w:szCs w:val="24"/>
-                <w:lang w:val="es-ES"/>
-              </w:rPr>
-            </w:pPr>
-            <w:r>
-              <w:rPr>
-                <w:rFonts w:asciiTheme="majorHAnsi" w:hAnsiTheme="majorHAnsi" w:cstheme="majorHAnsi"/>
-                <w:sz w:val="24"/>
-                <w:szCs w:val="24"/>
-                <w:lang w:val="es-ES"/>
-              </w:rPr>
-              <w:t>{{promo}}</w:t>
+            <w:proofErr w:type="spellStart"/>
+            <w:r>
+              <w:rPr>
+                <w:rFonts w:asciiTheme="majorHAnsi" w:hAnsiTheme="majorHAnsi" w:cstheme="majorHAnsi"/>
+                <w:sz w:val="24"/>
+                <w:szCs w:val="24"/>
+                <w:lang w:val="es-ES"/>
+              </w:rPr>
+              <w:t>Promo</w:t>
+            </w:r>
+            <w:proofErr w:type="spellEnd"/>
+            <w:r>
+              <w:rPr>
+                <w:rFonts w:asciiTheme="majorHAnsi" w:hAnsiTheme="majorHAnsi" w:cstheme="majorHAnsi"/>
+                <w:sz w:val="24"/>
+                <w:szCs w:val="24"/>
+                <w:lang w:val="es-ES"/>
+              </w:rPr>
+              <w:t>:</w:t>
+            </w:r>
+          </w:p>
+        </w:tc>
+        <w:tc>
+          <w:tcPr>
+            <w:tcW w:w="5097" w:type="dxa"/>
+          </w:tcPr>
+          <w:p>
+            <w:pPr>
+              <w:rPr>
+                <w:rFonts w:asciiTheme="majorHAnsi" w:hAnsiTheme="majorHAnsi" w:cstheme="majorHAnsi"/>
+                <w:sz w:val="24"/>
+                <w:szCs w:val="24"/>
+                <w:lang w:val="es-ES"/>
+              </w:rPr>
+            </w:pPr>
+            <w:r>
+              <w:rPr>
+                <w:rFonts w:asciiTheme="majorHAnsi" w:hAnsiTheme="majorHAnsi" w:cstheme="majorHAnsi"/>
+                <w:sz w:val="24"/>
+                <w:szCs w:val="24"/>
+                <w:lang w:val="es-ES"/>
+              </w:rPr>
+              <w:t>{{</w:t>
+            </w:r>
+            <w:proofErr w:type="spellStart"/>
+            <w:r>
+              <w:rPr>
+                <w:rFonts w:asciiTheme="majorHAnsi" w:hAnsiTheme="majorHAnsi" w:cstheme="majorHAnsi"/>
+                <w:sz w:val="24"/>
+                <w:szCs w:val="24"/>
+                <w:lang w:val="es-ES"/>
+              </w:rPr>
+              <w:t>promo</w:t>
+            </w:r>
+            <w:proofErr w:type="spellEnd"/>
+            <w:r>
+              <w:rPr>
+                <w:rFonts w:asciiTheme="majorHAnsi" w:hAnsiTheme="majorHAnsi" w:cstheme="majorHAnsi"/>
+                <w:sz w:val="24"/>
+                <w:szCs w:val="24"/>
+                <w:lang w:val="es-ES"/>
+              </w:rPr>
+              <w:t>}}</w:t>
             </w:r>
           </w:p>
         </w:tc>
@@ -1013,7 +1240,27 @@
                 <w:szCs w:val="24"/>
                 <w:lang w:val="es-ES"/>
               </w:rPr>
-              <w:t>{{dt}}</w:t>
+              <w:t>{{</w:t>
+            </w:r>
+            <w:proofErr w:type="spellStart"/>
+            <w:r>
+              <w:rPr>
+                <w:rFonts w:asciiTheme="majorHAnsi" w:hAnsiTheme="majorHAnsi" w:cstheme="majorHAnsi"/>
+                <w:sz w:val="24"/>
+                <w:szCs w:val="24"/>
+                <w:lang w:val="es-ES"/>
+              </w:rPr>
+              <w:t>dt</w:t>
+            </w:r>
+            <w:proofErr w:type="spellEnd"/>
+            <w:r>
+              <w:rPr>
+                <w:rFonts w:asciiTheme="majorHAnsi" w:hAnsiTheme="majorHAnsi" w:cstheme="majorHAnsi"/>
+                <w:sz w:val="24"/>
+                <w:szCs w:val="24"/>
+                <w:lang w:val="es-ES"/>
+              </w:rPr>
+              <w:t>}}</w:t>
             </w:r>
           </w:p>
         </w:tc>
@@ -1063,7 +1310,27 @@
                 <w:szCs w:val="24"/>
                 <w:lang w:val="es-ES"/>
               </w:rPr>
-              <w:t>{{direccion}}</w:t>
+              <w:t>{{</w:t>
+            </w:r>
+            <w:proofErr w:type="spellStart"/>
+            <w:r>
+              <w:rPr>
+                <w:rFonts w:asciiTheme="majorHAnsi" w:hAnsiTheme="majorHAnsi" w:cstheme="majorHAnsi"/>
+                <w:sz w:val="24"/>
+                <w:szCs w:val="24"/>
+                <w:lang w:val="es-ES"/>
+              </w:rPr>
+              <w:t>direccion</w:t>
+            </w:r>
+            <w:proofErr w:type="spellEnd"/>
+            <w:r>
+              <w:rPr>
+                <w:rFonts w:asciiTheme="majorHAnsi" w:hAnsiTheme="majorHAnsi" w:cstheme="majorHAnsi"/>
+                <w:sz w:val="24"/>
+                <w:szCs w:val="24"/>
+                <w:lang w:val="es-ES"/>
+              </w:rPr>
+              <w:t>}}</w:t>
             </w:r>
           </w:p>
         </w:tc>
@@ -1213,7 +1480,27 @@
                 <w:szCs w:val="24"/>
                 <w:lang w:val="es-ES"/>
               </w:rPr>
-              <w:t>{{cp}}</w:t>
+              <w:t>{{</w:t>
+            </w:r>
+            <w:proofErr w:type="spellStart"/>
+            <w:r>
+              <w:rPr>
+                <w:rFonts w:asciiTheme="majorHAnsi" w:hAnsiTheme="majorHAnsi" w:cstheme="majorHAnsi"/>
+                <w:sz w:val="24"/>
+                <w:szCs w:val="24"/>
+                <w:lang w:val="es-ES"/>
+              </w:rPr>
+              <w:t>cp</w:t>
+            </w:r>
+            <w:proofErr w:type="spellEnd"/>
+            <w:r>
+              <w:rPr>
+                <w:rFonts w:asciiTheme="majorHAnsi" w:hAnsiTheme="majorHAnsi" w:cstheme="majorHAnsi"/>
+                <w:sz w:val="24"/>
+                <w:szCs w:val="24"/>
+                <w:lang w:val="es-ES"/>
+              </w:rPr>
+              <w:t>}}</w:t>
             </w:r>
           </w:p>
         </w:tc>
@@ -1263,7 +1550,27 @@
                 <w:szCs w:val="24"/>
                 <w:lang w:val="es-ES"/>
               </w:rPr>
-              <w:t>{{socPropietaria}}</w:t>
+              <w:t>{{</w:t>
+            </w:r>
+            <w:proofErr w:type="spellStart"/>
+            <w:r>
+              <w:rPr>
+                <w:rFonts w:asciiTheme="majorHAnsi" w:hAnsiTheme="majorHAnsi" w:cstheme="majorHAnsi"/>
+                <w:sz w:val="24"/>
+                <w:szCs w:val="24"/>
+                <w:lang w:val="es-ES"/>
+              </w:rPr>
+              <w:t>socPropietaria</w:t>
+            </w:r>
+            <w:proofErr w:type="spellEnd"/>
+            <w:r>
+              <w:rPr>
+                <w:rFonts w:asciiTheme="majorHAnsi" w:hAnsiTheme="majorHAnsi" w:cstheme="majorHAnsi"/>
+                <w:sz w:val="24"/>
+                <w:szCs w:val="24"/>
+                <w:lang w:val="es-ES"/>
+              </w:rPr>
+              <w:t>}}</w:t>
             </w:r>
           </w:p>
         </w:tc>
@@ -1313,7 +1620,27 @@
                 <w:szCs w:val="24"/>
                 <w:lang w:val="es-ES"/>
               </w:rPr>
-              <w:t>{{estadoDisp}}</w:t>
+              <w:t>{{</w:t>
+            </w:r>
+            <w:proofErr w:type="spellStart"/>
+            <w:r>
+              <w:rPr>
+                <w:rFonts w:asciiTheme="majorHAnsi" w:hAnsiTheme="majorHAnsi" w:cstheme="majorHAnsi"/>
+                <w:sz w:val="24"/>
+                <w:szCs w:val="24"/>
+                <w:lang w:val="es-ES"/>
+              </w:rPr>
+              <w:t>estadoDisp</w:t>
+            </w:r>
+            <w:proofErr w:type="spellEnd"/>
+            <w:r>
+              <w:rPr>
+                <w:rFonts w:asciiTheme="majorHAnsi" w:hAnsiTheme="majorHAnsi" w:cstheme="majorHAnsi"/>
+                <w:sz w:val="24"/>
+                <w:szCs w:val="24"/>
+                <w:lang w:val="es-ES"/>
+              </w:rPr>
+              <w:t>}}</w:t>
             </w:r>
           </w:p>
         </w:tc>
@@ -1363,7 +1690,27 @@
                 <w:szCs w:val="24"/>
                 <w:lang w:val="es-ES"/>
               </w:rPr>
-              <w:t>{{dispComercial}}</w:t>
+              <w:t>{{</w:t>
+            </w:r>
+            <w:proofErr w:type="spellStart"/>
+            <w:r>
+              <w:rPr>
+                <w:rFonts w:asciiTheme="majorHAnsi" w:hAnsiTheme="majorHAnsi" w:cstheme="majorHAnsi"/>
+                <w:sz w:val="24"/>
+                <w:szCs w:val="24"/>
+                <w:lang w:val="es-ES"/>
+              </w:rPr>
+              <w:t>dispComercial</w:t>
+            </w:r>
+            <w:proofErr w:type="spellEnd"/>
+            <w:r>
+              <w:rPr>
+                <w:rFonts w:asciiTheme="majorHAnsi" w:hAnsiTheme="majorHAnsi" w:cstheme="majorHAnsi"/>
+                <w:sz w:val="24"/>
+                <w:szCs w:val="24"/>
+                <w:lang w:val="es-ES"/>
+              </w:rPr>
+              <w:t>}}</w:t>
             </w:r>
           </w:p>
         </w:tc>
@@ -1413,7 +1760,27 @@
                 <w:szCs w:val="24"/>
                 <w:lang w:val="es-ES"/>
               </w:rPr>
-              <w:t>{{fcDispComercial}}</w:t>
+              <w:t>{{</w:t>
+            </w:r>
+            <w:proofErr w:type="spellStart"/>
+            <w:r>
+              <w:rPr>
+                <w:rFonts w:asciiTheme="majorHAnsi" w:hAnsiTheme="majorHAnsi" w:cstheme="majorHAnsi"/>
+                <w:sz w:val="24"/>
+                <w:szCs w:val="24"/>
+                <w:lang w:val="es-ES"/>
+              </w:rPr>
+              <w:t>fcDispComercial</w:t>
+            </w:r>
+            <w:proofErr w:type="spellEnd"/>
+            <w:r>
+              <w:rPr>
+                <w:rFonts w:asciiTheme="majorHAnsi" w:hAnsiTheme="majorHAnsi" w:cstheme="majorHAnsi"/>
+                <w:sz w:val="24"/>
+                <w:szCs w:val="24"/>
+                <w:lang w:val="es-ES"/>
+              </w:rPr>
+              <w:t>}}</w:t>
             </w:r>
           </w:p>
         </w:tc>
@@ -1463,7 +1830,27 @@
                 <w:szCs w:val="24"/>
                 <w:lang w:val="es-ES"/>
               </w:rPr>
-              <w:t>{{responsableComercial}}</w:t>
+              <w:t>{{</w:t>
+            </w:r>
+            <w:proofErr w:type="spellStart"/>
+            <w:r>
+              <w:rPr>
+                <w:rFonts w:asciiTheme="majorHAnsi" w:hAnsiTheme="majorHAnsi" w:cstheme="majorHAnsi"/>
+                <w:sz w:val="24"/>
+                <w:szCs w:val="24"/>
+                <w:lang w:val="es-ES"/>
+              </w:rPr>
+              <w:t>responsableComercial</w:t>
+            </w:r>
+            <w:proofErr w:type="spellEnd"/>
+            <w:r>
+              <w:rPr>
+                <w:rFonts w:asciiTheme="majorHAnsi" w:hAnsiTheme="majorHAnsi" w:cstheme="majorHAnsi"/>
+                <w:sz w:val="24"/>
+                <w:szCs w:val="24"/>
+                <w:lang w:val="es-ES"/>
+              </w:rPr>
+              <w:t>}}</w:t>
             </w:r>
           </w:p>
         </w:tc>
@@ -1489,31 +1876,71 @@
                 <w:szCs w:val="24"/>
                 <w:lang w:val="es-ES"/>
               </w:rPr>
-              <w:t>Disp. Administrartivo:</w:t>
-            </w:r>
-          </w:p>
-        </w:tc>
-        <w:tc>
-          <w:tcPr>
-            <w:tcW w:w="5097" w:type="dxa"/>
-          </w:tcPr>
-          <w:p>
-            <w:pPr>
-              <w:rPr>
-                <w:rFonts w:asciiTheme="majorHAnsi" w:hAnsiTheme="majorHAnsi" w:cstheme="majorHAnsi"/>
-                <w:sz w:val="24"/>
-                <w:szCs w:val="24"/>
-                <w:lang w:val="es-ES"/>
-              </w:rPr>
-            </w:pPr>
-            <w:r>
-              <w:rPr>
-                <w:rFonts w:asciiTheme="majorHAnsi" w:hAnsiTheme="majorHAnsi" w:cstheme="majorHAnsi"/>
-                <w:sz w:val="24"/>
-                <w:szCs w:val="24"/>
-                <w:lang w:val="es-ES"/>
-              </w:rPr>
-              <w:t>{{dispAdministrativo}}</w:t>
+              <w:t xml:space="preserve">Disp. </w:t>
+            </w:r>
+            <w:proofErr w:type="spellStart"/>
+            <w:r>
+              <w:rPr>
+                <w:rFonts w:asciiTheme="majorHAnsi" w:hAnsiTheme="majorHAnsi" w:cstheme="majorHAnsi"/>
+                <w:sz w:val="24"/>
+                <w:szCs w:val="24"/>
+                <w:lang w:val="es-ES"/>
+              </w:rPr>
+              <w:t>Administrartivo</w:t>
+            </w:r>
+            <w:proofErr w:type="spellEnd"/>
+            <w:r>
+              <w:rPr>
+                <w:rFonts w:asciiTheme="majorHAnsi" w:hAnsiTheme="majorHAnsi" w:cstheme="majorHAnsi"/>
+                <w:sz w:val="24"/>
+                <w:szCs w:val="24"/>
+                <w:lang w:val="es-ES"/>
+              </w:rPr>
+              <w:t>:</w:t>
+            </w:r>
+          </w:p>
+        </w:tc>
+        <w:tc>
+          <w:tcPr>
+            <w:tcW w:w="5097" w:type="dxa"/>
+          </w:tcPr>
+          <w:p>
+            <w:pPr>
+              <w:rPr>
+                <w:rFonts w:asciiTheme="majorHAnsi" w:hAnsiTheme="majorHAnsi" w:cstheme="majorHAnsi"/>
+                <w:sz w:val="24"/>
+                <w:szCs w:val="24"/>
+                <w:lang w:val="es-ES"/>
+              </w:rPr>
+            </w:pPr>
+            <w:r>
+              <w:rPr>
+                <w:rFonts w:asciiTheme="majorHAnsi" w:hAnsiTheme="majorHAnsi" w:cstheme="majorHAnsi"/>
+                <w:sz w:val="24"/>
+                <w:szCs w:val="24"/>
+                <w:lang w:val="es-ES"/>
+              </w:rPr>
+              <w:t>{{</w:t>
+            </w:r>
+            <w:proofErr w:type="spellStart"/>
+            <w:r>
+              <w:rPr>
+                <w:rFonts w:asciiTheme="majorHAnsi" w:hAnsiTheme="majorHAnsi" w:cstheme="majorHAnsi"/>
+                <w:sz w:val="24"/>
+                <w:szCs w:val="24"/>
+                <w:lang w:val="es-ES"/>
+              </w:rPr>
+              <w:t>dispAdministrativo</w:t>
+            </w:r>
+            <w:proofErr w:type="spellEnd"/>
+            <w:r>
+              <w:rPr>
+                <w:rFonts w:asciiTheme="majorHAnsi" w:hAnsiTheme="majorHAnsi" w:cstheme="majorHAnsi"/>
+                <w:sz w:val="24"/>
+                <w:szCs w:val="24"/>
+                <w:lang w:val="es-ES"/>
+              </w:rPr>
+              <w:t>}}</w:t>
             </w:r>
           </w:p>
         </w:tc>
@@ -1563,7 +1990,27 @@
                 <w:szCs w:val="24"/>
                 <w:lang w:val="es-ES"/>
               </w:rPr>
-              <w:t>{{dispTecnico}}</w:t>
+              <w:t>{{</w:t>
+            </w:r>
+            <w:proofErr w:type="spellStart"/>
+            <w:r>
+              <w:rPr>
+                <w:rFonts w:asciiTheme="majorHAnsi" w:hAnsiTheme="majorHAnsi" w:cstheme="majorHAnsi"/>
+                <w:sz w:val="24"/>
+                <w:szCs w:val="24"/>
+                <w:lang w:val="es-ES"/>
+              </w:rPr>
+              <w:t>dispTecnico</w:t>
+            </w:r>
+            <w:proofErr w:type="spellEnd"/>
+            <w:r>
+              <w:rPr>
+                <w:rFonts w:asciiTheme="majorHAnsi" w:hAnsiTheme="majorHAnsi" w:cstheme="majorHAnsi"/>
+                <w:sz w:val="24"/>
+                <w:szCs w:val="24"/>
+                <w:lang w:val="es-ES"/>
+              </w:rPr>
+              <w:t>}}</w:t>
             </w:r>
           </w:p>
         </w:tc>
@@ -1613,7 +2060,27 @@
                 <w:szCs w:val="24"/>
                 <w:lang w:val="es-ES"/>
               </w:rPr>
-              <w:t>{{motivoTecnico}}</w:t>
+              <w:t>{{</w:t>
+            </w:r>
+            <w:proofErr w:type="spellStart"/>
+            <w:r>
+              <w:rPr>
+                <w:rFonts w:asciiTheme="majorHAnsi" w:hAnsiTheme="majorHAnsi" w:cstheme="majorHAnsi"/>
+                <w:sz w:val="24"/>
+                <w:szCs w:val="24"/>
+                <w:lang w:val="es-ES"/>
+              </w:rPr>
+              <w:t>motivoTecnico</w:t>
+            </w:r>
+            <w:proofErr w:type="spellEnd"/>
+            <w:r>
+              <w:rPr>
+                <w:rFonts w:asciiTheme="majorHAnsi" w:hAnsiTheme="majorHAnsi" w:cstheme="majorHAnsi"/>
+                <w:sz w:val="24"/>
+                <w:szCs w:val="24"/>
+                <w:lang w:val="es-ES"/>
+              </w:rPr>
+              <w:t>}}</w:t>
             </w:r>
           </w:p>
         </w:tc>
@@ -1632,6 +2099,7 @@
                 <w:lang w:val="es-ES"/>
               </w:rPr>
             </w:pPr>
+            <w:proofErr w:type="spellStart"/>
             <w:r>
               <w:rPr>
                 <w:rFonts w:asciiTheme="majorHAnsi" w:hAnsiTheme="majorHAnsi" w:cstheme="majorHAnsi"/>
@@ -1641,6 +2109,7 @@
               </w:rPr>
               <w:t>Delegacion</w:t>
             </w:r>
+            <w:proofErr w:type="spellEnd"/>
           </w:p>
         </w:tc>
         <w:tc>
@@ -1665,6 +2134,7 @@
               </w:rPr>
               <w:t>{{</w:t>
             </w:r>
+            <w:proofErr w:type="spellStart"/>
             <w:r>
               <w:rPr>
                 <w:rFonts w:asciiTheme="majorHAnsi" w:hAnsiTheme="majorHAnsi" w:cstheme="majorHAnsi"/>
@@ -1692,6 +2162,7 @@
               </w:rPr>
               <w:t>n</w:t>
             </w:r>
+            <w:proofErr w:type="spellEnd"/>
             <w:r>
               <w:rPr>
                 <w:rFonts w:asciiTheme="majorHAnsi" w:hAnsiTheme="majorHAnsi" w:cstheme="majorHAnsi"/>
@@ -1731,8 +2202,39 @@
           <w:szCs w:val="24"/>
           <w:lang w:val="en-US"/>
         </w:rPr>
-        <w:t> // Resumen economico</w:t>
+        <w:t xml:space="preserve"> // </w:t>
       </w:r>
+      <w:proofErr w:type="spellStart"/>
+      <w:r>
+        <w:rPr>
+          <w:rFonts w:asciiTheme="majorHAnsi" w:hAnsiTheme="majorHAnsi" w:cstheme="majorHAnsi"/>
+          <w:sz w:val="24"/>
+          <w:szCs w:val="24"/>
+          <w:lang w:val="en-US"/>
+        </w:rPr>
+        <w:t>Resumen</w:t>
+      </w:r>
+      <w:proofErr w:type="spellEnd"/>
+      <w:r>
+        <w:rPr>
+          <w:rFonts w:asciiTheme="majorHAnsi" w:hAnsiTheme="majorHAnsi" w:cstheme="majorHAnsi"/>
+          <w:sz w:val="24"/>
+          <w:szCs w:val="24"/>
+          <w:lang w:val="en-US"/>
+        </w:rPr>
+        <w:t xml:space="preserve"> </w:t>
+      </w:r>
+      <w:proofErr w:type="spellStart"/>
+      <w:r>
+        <w:rPr>
+          <w:rFonts w:asciiTheme="majorHAnsi" w:hAnsiTheme="majorHAnsi" w:cstheme="majorHAnsi"/>
+          <w:sz w:val="24"/>
+          <w:szCs w:val="24"/>
+          <w:lang w:val="en-US"/>
+        </w:rPr>
+        <w:t>economico</w:t>
+      </w:r>
+      <w:proofErr w:type="spellEnd"/>
       <w:r>
         <w:rPr>
           <w:rFonts w:asciiTheme="majorHAnsi" w:hAnsiTheme="majorHAnsi" w:cstheme="majorHAnsi"/>
@@ -1798,7 +2300,27 @@
                 <w:szCs w:val="24"/>
                 <w:lang w:val="pt-BR"/>
               </w:rPr>
-              <w:t>{{numActivos}}</w:t>
+              <w:t>{{</w:t>
+            </w:r>
+            <w:proofErr w:type="spellStart"/>
+            <w:r>
+              <w:rPr>
+                <w:rFonts w:asciiTheme="majorHAnsi" w:hAnsiTheme="majorHAnsi" w:cstheme="majorHAnsi"/>
+                <w:sz w:val="24"/>
+                <w:szCs w:val="24"/>
+                <w:lang w:val="pt-BR"/>
+              </w:rPr>
+              <w:t>numActivos</w:t>
+            </w:r>
+            <w:proofErr w:type="spellEnd"/>
+            <w:r>
+              <w:rPr>
+                <w:rFonts w:asciiTheme="majorHAnsi" w:hAnsiTheme="majorHAnsi" w:cstheme="majorHAnsi"/>
+                <w:sz w:val="24"/>
+                <w:szCs w:val="24"/>
+                <w:lang w:val="pt-BR"/>
+              </w:rPr>
+              <w:t>}}</w:t>
             </w:r>
           </w:p>
         </w:tc>
@@ -1867,6 +2389,7 @@
                 <w:lang w:val="en-US"/>
               </w:rPr>
             </w:pPr>
+            <w:proofErr w:type="spellStart"/>
             <w:r>
               <w:rPr>
                 <w:rFonts w:asciiTheme="majorHAnsi" w:hAnsiTheme="majorHAnsi" w:cstheme="majorHAnsi"/>
@@ -1874,31 +2397,61 @@
                 <w:szCs w:val="24"/>
                 <w:lang w:val="pt-BR"/>
               </w:rPr>
-              <w:t>Precio Mínimo:</w:t>
-            </w:r>
-          </w:p>
-        </w:tc>
-        <w:tc>
-          <w:tcPr>
-            <w:tcW w:w="5097" w:type="dxa"/>
-          </w:tcPr>
-          <w:p>
-            <w:pPr>
+              <w:t>Precio</w:t>
+            </w:r>
+            <w:proofErr w:type="spellEnd"/>
+            <w:r>
               <w:rPr>
                 <w:rFonts w:asciiTheme="majorHAnsi" w:hAnsiTheme="majorHAnsi" w:cstheme="majorHAnsi"/>
                 <w:sz w:val="24"/>
                 <w:szCs w:val="24"/>
                 <w:lang w:val="pt-BR"/>
               </w:rPr>
-            </w:pPr>
-            <w:r>
+              <w:t xml:space="preserve"> Mínimo:</w:t>
+            </w:r>
+          </w:p>
+        </w:tc>
+        <w:tc>
+          <w:tcPr>
+            <w:tcW w:w="5097" w:type="dxa"/>
+          </w:tcPr>
+          <w:p>
+            <w:pPr>
               <w:rPr>
                 <w:rFonts w:asciiTheme="majorHAnsi" w:hAnsiTheme="majorHAnsi" w:cstheme="majorHAnsi"/>
                 <w:sz w:val="24"/>
                 <w:szCs w:val="24"/>
                 <w:lang w:val="pt-BR"/>
               </w:rPr>
-              <w:t>{{precioMinimo}}</w:t>
+            </w:pPr>
+            <w:r>
+              <w:rPr>
+                <w:rFonts w:asciiTheme="majorHAnsi" w:hAnsiTheme="majorHAnsi" w:cstheme="majorHAnsi"/>
+                <w:sz w:val="24"/>
+                <w:szCs w:val="24"/>
+                <w:lang w:val="pt-BR"/>
+              </w:rPr>
+              <w:t>{{</w:t>
+            </w:r>
+            <w:proofErr w:type="spellStart"/>
+            <w:r>
+              <w:rPr>
+                <w:rFonts w:asciiTheme="majorHAnsi" w:hAnsiTheme="majorHAnsi" w:cstheme="majorHAnsi"/>
+                <w:sz w:val="24"/>
+                <w:szCs w:val="24"/>
+                <w:lang w:val="pt-BR"/>
+              </w:rPr>
+              <w:t>precioMinimo</w:t>
+            </w:r>
+            <w:proofErr w:type="spellEnd"/>
+            <w:r>
+              <w:rPr>
+                <w:rFonts w:asciiTheme="majorHAnsi" w:hAnsiTheme="majorHAnsi" w:cstheme="majorHAnsi"/>
+                <w:sz w:val="24"/>
+                <w:szCs w:val="24"/>
+                <w:lang w:val="pt-BR"/>
+              </w:rPr>
+              <w:t>}}</w:t>
             </w:r>
           </w:p>
         </w:tc>
@@ -1948,7 +2501,27 @@
                 <w:szCs w:val="24"/>
                 <w:lang w:val="pt-BR"/>
               </w:rPr>
-              <w:t>{{pvp}}</w:t>
+              <w:t>{{</w:t>
+            </w:r>
+            <w:proofErr w:type="spellStart"/>
+            <w:r>
+              <w:rPr>
+                <w:rFonts w:asciiTheme="majorHAnsi" w:hAnsiTheme="majorHAnsi" w:cstheme="majorHAnsi"/>
+                <w:sz w:val="24"/>
+                <w:szCs w:val="24"/>
+                <w:lang w:val="pt-BR"/>
+              </w:rPr>
+              <w:t>pvp</w:t>
+            </w:r>
+            <w:proofErr w:type="spellEnd"/>
+            <w:r>
+              <w:rPr>
+                <w:rFonts w:asciiTheme="majorHAnsi" w:hAnsiTheme="majorHAnsi" w:cstheme="majorHAnsi"/>
+                <w:sz w:val="24"/>
+                <w:szCs w:val="24"/>
+                <w:lang w:val="pt-BR"/>
+              </w:rPr>
+              <w:t>}}</w:t>
             </w:r>
           </w:p>
         </w:tc>
@@ -1998,7 +2571,27 @@
                 <w:szCs w:val="24"/>
                 <w:lang w:val="pt-BR"/>
               </w:rPr>
-              <w:t>{{difsPVP}}</w:t>
+              <w:t>{{</w:t>
+            </w:r>
+            <w:proofErr w:type="spellStart"/>
+            <w:r>
+              <w:rPr>
+                <w:rFonts w:asciiTheme="majorHAnsi" w:hAnsiTheme="majorHAnsi" w:cstheme="majorHAnsi"/>
+                <w:sz w:val="24"/>
+                <w:szCs w:val="24"/>
+                <w:lang w:val="pt-BR"/>
+              </w:rPr>
+              <w:t>difsPVP</w:t>
+            </w:r>
+            <w:proofErr w:type="spellEnd"/>
+            <w:r>
+              <w:rPr>
+                <w:rFonts w:asciiTheme="majorHAnsi" w:hAnsiTheme="majorHAnsi" w:cstheme="majorHAnsi"/>
+                <w:sz w:val="24"/>
+                <w:szCs w:val="24"/>
+                <w:lang w:val="pt-BR"/>
+              </w:rPr>
+              <w:t>}}</w:t>
             </w:r>
           </w:p>
         </w:tc>
@@ -2048,7 +2641,27 @@
                 <w:szCs w:val="24"/>
                 <w:lang w:val="es-ES"/>
               </w:rPr>
-              <w:t>{{comisionHaya}}</w:t>
+              <w:t>{{</w:t>
+            </w:r>
+            <w:proofErr w:type="spellStart"/>
+            <w:r>
+              <w:rPr>
+                <w:rFonts w:asciiTheme="majorHAnsi" w:hAnsiTheme="majorHAnsi" w:cstheme="majorHAnsi"/>
+                <w:sz w:val="24"/>
+                <w:szCs w:val="24"/>
+                <w:lang w:val="es-ES"/>
+              </w:rPr>
+              <w:t>comisionHaya</w:t>
+            </w:r>
+            <w:proofErr w:type="spellEnd"/>
+            <w:r>
+              <w:rPr>
+                <w:rFonts w:asciiTheme="majorHAnsi" w:hAnsiTheme="majorHAnsi" w:cstheme="majorHAnsi"/>
+                <w:sz w:val="24"/>
+                <w:szCs w:val="24"/>
+                <w:lang w:val="es-ES"/>
+              </w:rPr>
+              <w:t>}}</w:t>
             </w:r>
           </w:p>
         </w:tc>
@@ -2148,7 +2761,27 @@
                 <w:szCs w:val="24"/>
                 <w:lang w:val="es-ES"/>
               </w:rPr>
-              <w:t>{{tasacion}}</w:t>
+              <w:t>{{</w:t>
+            </w:r>
+            <w:proofErr w:type="spellStart"/>
+            <w:r>
+              <w:rPr>
+                <w:rFonts w:asciiTheme="majorHAnsi" w:hAnsiTheme="majorHAnsi" w:cstheme="majorHAnsi"/>
+                <w:sz w:val="24"/>
+                <w:szCs w:val="24"/>
+                <w:lang w:val="es-ES"/>
+              </w:rPr>
+              <w:t>tasacion</w:t>
+            </w:r>
+            <w:proofErr w:type="spellEnd"/>
+            <w:r>
+              <w:rPr>
+                <w:rFonts w:asciiTheme="majorHAnsi" w:hAnsiTheme="majorHAnsi" w:cstheme="majorHAnsi"/>
+                <w:sz w:val="24"/>
+                <w:szCs w:val="24"/>
+                <w:lang w:val="es-ES"/>
+              </w:rPr>
+              <w:t>}}</w:t>
             </w:r>
           </w:p>
         </w:tc>
@@ -2198,7 +2831,27 @@
                 <w:szCs w:val="24"/>
                 <w:lang w:val="es-ES"/>
               </w:rPr>
-              <w:t>{{fcTasacion}}</w:t>
+              <w:t>{{</w:t>
+            </w:r>
+            <w:proofErr w:type="spellStart"/>
+            <w:r>
+              <w:rPr>
+                <w:rFonts w:asciiTheme="majorHAnsi" w:hAnsiTheme="majorHAnsi" w:cstheme="majorHAnsi"/>
+                <w:sz w:val="24"/>
+                <w:szCs w:val="24"/>
+                <w:lang w:val="es-ES"/>
+              </w:rPr>
+              <w:t>fcTasacion</w:t>
+            </w:r>
+            <w:proofErr w:type="spellEnd"/>
+            <w:r>
+              <w:rPr>
+                <w:rFonts w:asciiTheme="majorHAnsi" w:hAnsiTheme="majorHAnsi" w:cstheme="majorHAnsi"/>
+                <w:sz w:val="24"/>
+                <w:szCs w:val="24"/>
+                <w:lang w:val="es-ES"/>
+              </w:rPr>
+              <w:t>}}</w:t>
             </w:r>
           </w:p>
         </w:tc>
@@ -2224,6 +2877,7 @@
                 <w:szCs w:val="24"/>
                 <w:lang w:val="es-ES"/>
               </w:rPr>
+              <w:lastRenderedPageBreak/>
               <w:t xml:space="preserve">Nivel de Sanción:  </w:t>
             </w:r>
           </w:p>
@@ -2248,7 +2902,27 @@
                 <w:szCs w:val="24"/>
                 <w:lang w:val="es-ES"/>
               </w:rPr>
-              <w:t>{{nivelSancion}}</w:t>
+              <w:t>{{</w:t>
+            </w:r>
+            <w:proofErr w:type="spellStart"/>
+            <w:r>
+              <w:rPr>
+                <w:rFonts w:asciiTheme="majorHAnsi" w:hAnsiTheme="majorHAnsi" w:cstheme="majorHAnsi"/>
+                <w:sz w:val="24"/>
+                <w:szCs w:val="24"/>
+                <w:lang w:val="es-ES"/>
+              </w:rPr>
+              <w:t>nivelSancion</w:t>
+            </w:r>
+            <w:proofErr w:type="spellEnd"/>
+            <w:r>
+              <w:rPr>
+                <w:rFonts w:asciiTheme="majorHAnsi" w:hAnsiTheme="majorHAnsi" w:cstheme="majorHAnsi"/>
+                <w:sz w:val="24"/>
+                <w:szCs w:val="24"/>
+                <w:lang w:val="es-ES"/>
+              </w:rPr>
+              <w:t>}}</w:t>
             </w:r>
           </w:p>
         </w:tc>
@@ -2390,6 +3064,7 @@
               </w:rPr>
               <w:t>{{</w:t>
             </w:r>
+            <w:proofErr w:type="spellStart"/>
             <w:r>
               <w:rPr>
                 <w:rFonts w:asciiTheme="majorHAnsi" w:hAnsiTheme="majorHAnsi" w:cstheme="majorHAnsi"/>
@@ -2399,6 +3074,7 @@
               </w:rPr>
               <w:t>nombreRazonSocial</w:t>
             </w:r>
+            <w:proofErr w:type="spellEnd"/>
             <w:r>
               <w:rPr>
                 <w:rFonts w:asciiTheme="majorHAnsi" w:hAnsiTheme="majorHAnsi" w:cstheme="majorHAnsi"/>
@@ -2456,6 +3132,7 @@
               </w:rPr>
               <w:t>{{</w:t>
             </w:r>
+            <w:proofErr w:type="spellStart"/>
             <w:r>
               <w:rPr>
                 <w:rFonts w:asciiTheme="majorHAnsi" w:hAnsiTheme="majorHAnsi" w:cstheme="majorHAnsi"/>
@@ -2465,6 +3142,7 @@
               </w:rPr>
               <w:t>cfiNif</w:t>
             </w:r>
+            <w:proofErr w:type="spellEnd"/>
             <w:r>
               <w:rPr>
                 <w:rFonts w:asciiTheme="majorHAnsi" w:hAnsiTheme="majorHAnsi" w:cstheme="majorHAnsi"/>
@@ -2496,7 +3174,25 @@
                 <w:sz w:val="24"/>
                 <w:szCs w:val="24"/>
               </w:rPr>
-              <w:t>Fin de la Adquisición:</w:t>
+              <w:t xml:space="preserve">Fin de la </w:t>
+            </w:r>
+            <w:proofErr w:type="spellStart"/>
+            <w:r>
+              <w:rPr>
+                <w:rFonts w:asciiTheme="majorHAnsi" w:hAnsiTheme="majorHAnsi" w:cstheme="majorHAnsi"/>
+                <w:sz w:val="24"/>
+                <w:szCs w:val="24"/>
+              </w:rPr>
+              <w:t>Adquisición</w:t>
+            </w:r>
+            <w:proofErr w:type="spellEnd"/>
+            <w:r>
+              <w:rPr>
+                <w:rFonts w:asciiTheme="majorHAnsi" w:hAnsiTheme="majorHAnsi" w:cstheme="majorHAnsi"/>
+                <w:sz w:val="24"/>
+                <w:szCs w:val="24"/>
+              </w:rPr>
+              <w:t>:</w:t>
             </w:r>
           </w:p>
         </w:tc>
@@ -2522,6 +3218,7 @@
               </w:rPr>
               <w:t>{{</w:t>
             </w:r>
+            <w:proofErr w:type="spellStart"/>
             <w:r>
               <w:rPr>
                 <w:rFonts w:asciiTheme="majorHAnsi" w:hAnsiTheme="majorHAnsi" w:cstheme="majorHAnsi"/>
@@ -2531,6 +3228,7 @@
               </w:rPr>
               <w:t>finAdquisicion</w:t>
             </w:r>
+            <w:proofErr w:type="spellEnd"/>
             <w:r>
               <w:rPr>
                 <w:rFonts w:asciiTheme="majorHAnsi" w:hAnsiTheme="majorHAnsi" w:cstheme="majorHAnsi"/>
@@ -2562,7 +3260,25 @@
                 <w:sz w:val="24"/>
                 <w:szCs w:val="24"/>
               </w:rPr>
-              <w:t>Forma de pago:</w:t>
+              <w:t xml:space="preserve">Forma de </w:t>
+            </w:r>
+            <w:proofErr w:type="spellStart"/>
+            <w:r>
+              <w:rPr>
+                <w:rFonts w:asciiTheme="majorHAnsi" w:hAnsiTheme="majorHAnsi" w:cstheme="majorHAnsi"/>
+                <w:sz w:val="24"/>
+                <w:szCs w:val="24"/>
+              </w:rPr>
+              <w:t>pago</w:t>
+            </w:r>
+            <w:proofErr w:type="spellEnd"/>
+            <w:r>
+              <w:rPr>
+                <w:rFonts w:asciiTheme="majorHAnsi" w:hAnsiTheme="majorHAnsi" w:cstheme="majorHAnsi"/>
+                <w:sz w:val="24"/>
+                <w:szCs w:val="24"/>
+              </w:rPr>
+              <w:t>:</w:t>
             </w:r>
           </w:p>
         </w:tc>
@@ -2588,6 +3304,7 @@
               </w:rPr>
               <w:t>{{</w:t>
             </w:r>
+            <w:proofErr w:type="spellStart"/>
             <w:r>
               <w:rPr>
                 <w:rFonts w:asciiTheme="majorHAnsi" w:hAnsiTheme="majorHAnsi" w:cstheme="majorHAnsi"/>
@@ -2597,6 +3314,7 @@
               </w:rPr>
               <w:t>formaPago</w:t>
             </w:r>
+            <w:proofErr w:type="spellEnd"/>
             <w:r>
               <w:rPr>
                 <w:rFonts w:asciiTheme="majorHAnsi" w:hAnsiTheme="majorHAnsi" w:cstheme="majorHAnsi"/>
@@ -2628,7 +3346,25 @@
                 <w:sz w:val="24"/>
                 <w:szCs w:val="24"/>
               </w:rPr>
-              <w:t>% Financiación:</w:t>
+              <w:t xml:space="preserve">% </w:t>
+            </w:r>
+            <w:proofErr w:type="spellStart"/>
+            <w:r>
+              <w:rPr>
+                <w:rFonts w:asciiTheme="majorHAnsi" w:hAnsiTheme="majorHAnsi" w:cstheme="majorHAnsi"/>
+                <w:sz w:val="24"/>
+                <w:szCs w:val="24"/>
+              </w:rPr>
+              <w:t>Financiación</w:t>
+            </w:r>
+            <w:proofErr w:type="spellEnd"/>
+            <w:r>
+              <w:rPr>
+                <w:rFonts w:asciiTheme="majorHAnsi" w:hAnsiTheme="majorHAnsi" w:cstheme="majorHAnsi"/>
+                <w:sz w:val="24"/>
+                <w:szCs w:val="24"/>
+              </w:rPr>
+              <w:t>:</w:t>
             </w:r>
           </w:p>
         </w:tc>
@@ -2654,6 +3390,7 @@
               </w:rPr>
               <w:t>{{</w:t>
             </w:r>
+            <w:proofErr w:type="spellStart"/>
             <w:r>
               <w:rPr>
                 <w:rFonts w:asciiTheme="majorHAnsi" w:hAnsiTheme="majorHAnsi" w:cstheme="majorHAnsi"/>
@@ -2663,6 +3400,7 @@
               </w:rPr>
               <w:t>porcentajeFinanciacion</w:t>
             </w:r>
+            <w:proofErr w:type="spellEnd"/>
             <w:r>
               <w:rPr>
                 <w:rFonts w:asciiTheme="majorHAnsi" w:hAnsiTheme="majorHAnsi" w:cstheme="majorHAnsi"/>
@@ -2694,8 +3432,18 @@
                 <w:sz w:val="24"/>
                 <w:szCs w:val="24"/>
               </w:rPr>
-              <w:t>Tipo Financiación</w:t>
-            </w:r>
+              <w:t xml:space="preserve">Tipo </w:t>
+            </w:r>
+            <w:proofErr w:type="spellStart"/>
+            <w:r>
+              <w:rPr>
+                <w:rFonts w:asciiTheme="majorHAnsi" w:hAnsiTheme="majorHAnsi" w:cstheme="majorHAnsi"/>
+                <w:sz w:val="24"/>
+                <w:szCs w:val="24"/>
+              </w:rPr>
+              <w:t>Financiación</w:t>
+            </w:r>
+            <w:proofErr w:type="spellEnd"/>
           </w:p>
         </w:tc>
         <w:tc>
@@ -2720,6 +3468,7 @@
               </w:rPr>
               <w:t>{{</w:t>
             </w:r>
+            <w:proofErr w:type="spellStart"/>
             <w:r>
               <w:rPr>
                 <w:rFonts w:asciiTheme="majorHAnsi" w:hAnsiTheme="majorHAnsi" w:cstheme="majorHAnsi"/>
@@ -2729,6 +3478,7 @@
               </w:rPr>
               <w:t>tipoFinanciacion</w:t>
             </w:r>
+            <w:proofErr w:type="spellEnd"/>
             <w:r>
               <w:rPr>
                 <w:rFonts w:asciiTheme="majorHAnsi" w:hAnsiTheme="majorHAnsi" w:cstheme="majorHAnsi"/>
@@ -2754,13 +3504,23 @@
                 <w:szCs w:val="24"/>
               </w:rPr>
             </w:pPr>
-            <w:r>
-              <w:rPr>
-                <w:rFonts w:asciiTheme="majorHAnsi" w:hAnsiTheme="majorHAnsi" w:cstheme="majorHAnsi"/>
-                <w:sz w:val="24"/>
-                <w:szCs w:val="24"/>
-              </w:rPr>
-              <w:t>Prescriptor:</w:t>
+            <w:proofErr w:type="spellStart"/>
+            <w:r>
+              <w:rPr>
+                <w:rFonts w:asciiTheme="majorHAnsi" w:hAnsiTheme="majorHAnsi" w:cstheme="majorHAnsi"/>
+                <w:sz w:val="24"/>
+                <w:szCs w:val="24"/>
+              </w:rPr>
+              <w:t>Prescriptor</w:t>
+            </w:r>
+            <w:proofErr w:type="spellEnd"/>
+            <w:r>
+              <w:rPr>
+                <w:rFonts w:asciiTheme="majorHAnsi" w:hAnsiTheme="majorHAnsi" w:cstheme="majorHAnsi"/>
+                <w:sz w:val="24"/>
+                <w:szCs w:val="24"/>
+              </w:rPr>
+              <w:t>:</w:t>
             </w:r>
           </w:p>
         </w:tc>
@@ -2786,6 +3546,7 @@
               </w:rPr>
               <w:t>{{</w:t>
             </w:r>
+            <w:proofErr w:type="spellStart"/>
             <w:r>
               <w:rPr>
                 <w:rFonts w:asciiTheme="majorHAnsi" w:hAnsiTheme="majorHAnsi" w:cstheme="majorHAnsi"/>
@@ -2795,6 +3556,7 @@
               </w:rPr>
               <w:t>prescriptor</w:t>
             </w:r>
+            <w:proofErr w:type="spellEnd"/>
             <w:r>
               <w:rPr>
                 <w:rFonts w:asciiTheme="majorHAnsi" w:hAnsiTheme="majorHAnsi" w:cstheme="majorHAnsi"/>
@@ -2820,13 +3582,23 @@
                 <w:szCs w:val="24"/>
               </w:rPr>
             </w:pPr>
-            <w:r>
-              <w:rPr>
-                <w:rFonts w:asciiTheme="majorHAnsi" w:hAnsiTheme="majorHAnsi" w:cstheme="majorHAnsi"/>
-                <w:sz w:val="24"/>
-                <w:szCs w:val="24"/>
-              </w:rPr>
-              <w:t>Teléfono:</w:t>
+            <w:proofErr w:type="spellStart"/>
+            <w:r>
+              <w:rPr>
+                <w:rFonts w:asciiTheme="majorHAnsi" w:hAnsiTheme="majorHAnsi" w:cstheme="majorHAnsi"/>
+                <w:sz w:val="24"/>
+                <w:szCs w:val="24"/>
+              </w:rPr>
+              <w:t>Teléfono</w:t>
+            </w:r>
+            <w:proofErr w:type="spellEnd"/>
+            <w:r>
+              <w:rPr>
+                <w:rFonts w:asciiTheme="majorHAnsi" w:hAnsiTheme="majorHAnsi" w:cstheme="majorHAnsi"/>
+                <w:sz w:val="24"/>
+                <w:szCs w:val="24"/>
+              </w:rPr>
+              <w:t>:</w:t>
             </w:r>
           </w:p>
         </w:tc>
@@ -2852,6 +3624,7 @@
               </w:rPr>
               <w:t>{{</w:t>
             </w:r>
+            <w:proofErr w:type="spellStart"/>
             <w:r>
               <w:rPr>
                 <w:rFonts w:asciiTheme="majorHAnsi" w:hAnsiTheme="majorHAnsi" w:cstheme="majorHAnsi"/>
@@ -2861,6 +3634,7 @@
               </w:rPr>
               <w:t>telefono</w:t>
             </w:r>
+            <w:proofErr w:type="spellEnd"/>
             <w:r>
               <w:rPr>
                 <w:rFonts w:asciiTheme="majorHAnsi" w:hAnsiTheme="majorHAnsi" w:cstheme="majorHAnsi"/>
@@ -2958,7 +3732,61 @@
                 <w:sz w:val="24"/>
                 <w:szCs w:val="24"/>
               </w:rPr>
-              <w:t>¿Interviene Oficina Cliente?:</w:t>
+              <w:t>¿</w:t>
+            </w:r>
+            <w:proofErr w:type="spellStart"/>
+            <w:r>
+              <w:rPr>
+                <w:rFonts w:asciiTheme="majorHAnsi" w:hAnsiTheme="majorHAnsi" w:cstheme="majorHAnsi"/>
+                <w:sz w:val="24"/>
+                <w:szCs w:val="24"/>
+              </w:rPr>
+              <w:t>Interviene</w:t>
+            </w:r>
+            <w:proofErr w:type="spellEnd"/>
+            <w:r>
+              <w:rPr>
+                <w:rFonts w:asciiTheme="majorHAnsi" w:hAnsiTheme="majorHAnsi" w:cstheme="majorHAnsi"/>
+                <w:sz w:val="24"/>
+                <w:szCs w:val="24"/>
+              </w:rPr>
+              <w:t xml:space="preserve"> </w:t>
+            </w:r>
+            <w:proofErr w:type="spellStart"/>
+            <w:r>
+              <w:rPr>
+                <w:rFonts w:asciiTheme="majorHAnsi" w:hAnsiTheme="majorHAnsi" w:cstheme="majorHAnsi"/>
+                <w:sz w:val="24"/>
+                <w:szCs w:val="24"/>
+              </w:rPr>
+              <w:t>Oficina</w:t>
+            </w:r>
+            <w:proofErr w:type="spellEnd"/>
+            <w:r>
+              <w:rPr>
+                <w:rFonts w:asciiTheme="majorHAnsi" w:hAnsiTheme="majorHAnsi" w:cstheme="majorHAnsi"/>
+                <w:sz w:val="24"/>
+                <w:szCs w:val="24"/>
+              </w:rPr>
+              <w:t xml:space="preserve"> </w:t>
+            </w:r>
+            <w:proofErr w:type="spellStart"/>
+            <w:r>
+              <w:rPr>
+                <w:rFonts w:asciiTheme="majorHAnsi" w:hAnsiTheme="majorHAnsi" w:cstheme="majorHAnsi"/>
+                <w:sz w:val="24"/>
+                <w:szCs w:val="24"/>
+              </w:rPr>
+              <w:t>Cliente</w:t>
+            </w:r>
+            <w:proofErr w:type="spellEnd"/>
+            <w:r>
+              <w:rPr>
+                <w:rFonts w:asciiTheme="majorHAnsi" w:hAnsiTheme="majorHAnsi" w:cstheme="majorHAnsi"/>
+                <w:sz w:val="24"/>
+                <w:szCs w:val="24"/>
+              </w:rPr>
+              <w:t>?:</w:t>
             </w:r>
           </w:p>
         </w:tc>
@@ -2984,6 +3812,7 @@
               </w:rPr>
               <w:t>{{</w:t>
             </w:r>
+            <w:proofErr w:type="spellStart"/>
             <w:r>
               <w:rPr>
                 <w:rFonts w:asciiTheme="majorHAnsi" w:hAnsiTheme="majorHAnsi" w:cstheme="majorHAnsi"/>
@@ -2993,6 +3822,7 @@
               </w:rPr>
               <w:t>oficinaCliente</w:t>
             </w:r>
+            <w:proofErr w:type="spellEnd"/>
             <w:r>
               <w:rPr>
                 <w:rFonts w:asciiTheme="majorHAnsi" w:hAnsiTheme="majorHAnsi" w:cstheme="majorHAnsi"/>
@@ -3024,7 +3854,25 @@
                 <w:sz w:val="24"/>
                 <w:szCs w:val="24"/>
               </w:rPr>
-              <w:t>Nº Oficina:</w:t>
+              <w:t xml:space="preserve">Nº </w:t>
+            </w:r>
+            <w:proofErr w:type="spellStart"/>
+            <w:r>
+              <w:rPr>
+                <w:rFonts w:asciiTheme="majorHAnsi" w:hAnsiTheme="majorHAnsi" w:cstheme="majorHAnsi"/>
+                <w:sz w:val="24"/>
+                <w:szCs w:val="24"/>
+              </w:rPr>
+              <w:t>Oficina</w:t>
+            </w:r>
+            <w:proofErr w:type="spellEnd"/>
+            <w:r>
+              <w:rPr>
+                <w:rFonts w:asciiTheme="majorHAnsi" w:hAnsiTheme="majorHAnsi" w:cstheme="majorHAnsi"/>
+                <w:sz w:val="24"/>
+                <w:szCs w:val="24"/>
+              </w:rPr>
+              <w:t>:</w:t>
             </w:r>
           </w:p>
         </w:tc>
@@ -3050,6 +3898,7 @@
               </w:rPr>
               <w:t>{{</w:t>
             </w:r>
+            <w:proofErr w:type="spellStart"/>
             <w:r>
               <w:rPr>
                 <w:rFonts w:asciiTheme="majorHAnsi" w:hAnsiTheme="majorHAnsi" w:cstheme="majorHAnsi"/>
@@ -3059,6 +3908,7 @@
               </w:rPr>
               <w:t>numOficina</w:t>
             </w:r>
+            <w:proofErr w:type="spellEnd"/>
             <w:r>
               <w:rPr>
                 <w:rFonts w:asciiTheme="majorHAnsi" w:hAnsiTheme="majorHAnsi" w:cstheme="majorHAnsi"/>
@@ -3089,6 +3939,7 @@
                 <w:u w:val="single"/>
               </w:rPr>
             </w:pPr>
+            <w:proofErr w:type="spellStart"/>
             <w:r>
               <w:rPr>
                 <w:rFonts w:asciiTheme="majorHAnsi" w:hAnsiTheme="majorHAnsi" w:cstheme="majorHAnsi"/>
@@ -3099,7 +3950,20 @@
                 <w:szCs w:val="24"/>
                 <w:u w:val="single"/>
               </w:rPr>
-              <w:t>Tributación:</w:t>
+              <w:t>Tributación</w:t>
+            </w:r>
+            <w:proofErr w:type="spellEnd"/>
+            <w:r>
+              <w:rPr>
+                <w:rFonts w:asciiTheme="majorHAnsi" w:hAnsiTheme="majorHAnsi" w:cstheme="majorHAnsi"/>
+                <w:b/>
+                <w:bCs/>
+                <w:color w:val="002060"/>
+                <w:sz w:val="24"/>
+                <w:szCs w:val="24"/>
+                <w:u w:val="single"/>
+              </w:rPr>
+              <w:t>:</w:t>
             </w:r>
           </w:p>
           <w:p>
@@ -3133,8 +3997,18 @@
                 <w:sz w:val="24"/>
                 <w:szCs w:val="24"/>
               </w:rPr>
-              <w:t>Tipo de impuesto</w:t>
-            </w:r>
+              <w:t xml:space="preserve">Tipo de </w:t>
+            </w:r>
+            <w:proofErr w:type="spellStart"/>
+            <w:r>
+              <w:rPr>
+                <w:rFonts w:asciiTheme="majorHAnsi" w:hAnsiTheme="majorHAnsi" w:cstheme="majorHAnsi"/>
+                <w:sz w:val="24"/>
+                <w:szCs w:val="24"/>
+              </w:rPr>
+              <w:t>impuesto</w:t>
+            </w:r>
+            <w:proofErr w:type="spellEnd"/>
           </w:p>
         </w:tc>
         <w:tc>
@@ -3159,6 +4033,7 @@
               </w:rPr>
               <w:t>{{</w:t>
             </w:r>
+            <w:proofErr w:type="spellStart"/>
             <w:r>
               <w:rPr>
                 <w:rFonts w:asciiTheme="majorHAnsi" w:hAnsiTheme="majorHAnsi" w:cstheme="majorHAnsi"/>
@@ -3168,6 +4043,7 @@
               </w:rPr>
               <w:t>tipoImpuesto</w:t>
             </w:r>
+            <w:proofErr w:type="spellEnd"/>
             <w:r>
               <w:rPr>
                 <w:rFonts w:asciiTheme="majorHAnsi" w:hAnsiTheme="majorHAnsi" w:cstheme="majorHAnsi"/>
@@ -3199,8 +4075,18 @@
                 <w:sz w:val="24"/>
                 <w:szCs w:val="24"/>
               </w:rPr>
-              <w:t>Tipo aplicable</w:t>
-            </w:r>
+              <w:t xml:space="preserve">Tipo </w:t>
+            </w:r>
+            <w:proofErr w:type="spellStart"/>
+            <w:r>
+              <w:rPr>
+                <w:rFonts w:asciiTheme="majorHAnsi" w:hAnsiTheme="majorHAnsi" w:cstheme="majorHAnsi"/>
+                <w:sz w:val="24"/>
+                <w:szCs w:val="24"/>
+              </w:rPr>
+              <w:t>aplicable</w:t>
+            </w:r>
+            <w:proofErr w:type="spellEnd"/>
           </w:p>
         </w:tc>
         <w:tc>
@@ -3225,6 +4111,7 @@
               </w:rPr>
               <w:t>{{</w:t>
             </w:r>
+            <w:proofErr w:type="spellStart"/>
             <w:r>
               <w:rPr>
                 <w:rFonts w:asciiTheme="majorHAnsi" w:hAnsiTheme="majorHAnsi" w:cstheme="majorHAnsi"/>
@@ -3234,6 +4121,7 @@
               </w:rPr>
               <w:t>tipoAplicable</w:t>
             </w:r>
+            <w:proofErr w:type="spellEnd"/>
             <w:r>
               <w:rPr>
                 <w:rFonts w:asciiTheme="majorHAnsi" w:hAnsiTheme="majorHAnsi" w:cstheme="majorHAnsi"/>
@@ -3259,14 +4147,34 @@
                 <w:szCs w:val="24"/>
               </w:rPr>
             </w:pPr>
-            <w:r>
-              <w:rPr>
-                <w:rFonts w:asciiTheme="majorHAnsi" w:hAnsiTheme="majorHAnsi" w:cstheme="majorHAnsi"/>
-                <w:sz w:val="24"/>
-                <w:szCs w:val="24"/>
-              </w:rPr>
-              <w:t>Operación exenta</w:t>
-            </w:r>
+            <w:proofErr w:type="spellStart"/>
+            <w:r>
+              <w:rPr>
+                <w:rFonts w:asciiTheme="majorHAnsi" w:hAnsiTheme="majorHAnsi" w:cstheme="majorHAnsi"/>
+                <w:sz w:val="24"/>
+                <w:szCs w:val="24"/>
+              </w:rPr>
+              <w:t>Operación</w:t>
+            </w:r>
+            <w:proofErr w:type="spellEnd"/>
+            <w:r>
+              <w:rPr>
+                <w:rFonts w:asciiTheme="majorHAnsi" w:hAnsiTheme="majorHAnsi" w:cstheme="majorHAnsi"/>
+                <w:sz w:val="24"/>
+                <w:szCs w:val="24"/>
+              </w:rPr>
+              <w:t xml:space="preserve"> </w:t>
+            </w:r>
+            <w:proofErr w:type="spellStart"/>
+            <w:r>
+              <w:rPr>
+                <w:rFonts w:asciiTheme="majorHAnsi" w:hAnsiTheme="majorHAnsi" w:cstheme="majorHAnsi"/>
+                <w:sz w:val="24"/>
+                <w:szCs w:val="24"/>
+              </w:rPr>
+              <w:t>exenta</w:t>
+            </w:r>
+            <w:proofErr w:type="spellEnd"/>
           </w:p>
         </w:tc>
         <w:tc>
@@ -3291,6 +4199,7 @@
               </w:rPr>
               <w:t>{{</w:t>
             </w:r>
+            <w:proofErr w:type="spellStart"/>
             <w:r>
               <w:rPr>
                 <w:rFonts w:asciiTheme="majorHAnsi" w:hAnsiTheme="majorHAnsi" w:cstheme="majorHAnsi"/>
@@ -3300,6 +4209,7 @@
               </w:rPr>
               <w:t>operacionExenta</w:t>
             </w:r>
+            <w:proofErr w:type="spellEnd"/>
             <w:r>
               <w:rPr>
                 <w:rFonts w:asciiTheme="majorHAnsi" w:hAnsiTheme="majorHAnsi" w:cstheme="majorHAnsi"/>
@@ -3325,14 +4235,34 @@
                 <w:szCs w:val="24"/>
               </w:rPr>
             </w:pPr>
-            <w:r>
-              <w:rPr>
-                <w:rFonts w:asciiTheme="majorHAnsi" w:hAnsiTheme="majorHAnsi" w:cstheme="majorHAnsi"/>
-                <w:sz w:val="24"/>
-                <w:szCs w:val="24"/>
-              </w:rPr>
-              <w:t>Inv,Sujeto Pasivo</w:t>
-            </w:r>
+            <w:proofErr w:type="spellStart"/>
+            <w:r>
+              <w:rPr>
+                <w:rFonts w:asciiTheme="majorHAnsi" w:hAnsiTheme="majorHAnsi" w:cstheme="majorHAnsi"/>
+                <w:sz w:val="24"/>
+                <w:szCs w:val="24"/>
+              </w:rPr>
+              <w:t>Inv,Sujeto</w:t>
+            </w:r>
+            <w:proofErr w:type="spellEnd"/>
+            <w:r>
+              <w:rPr>
+                <w:rFonts w:asciiTheme="majorHAnsi" w:hAnsiTheme="majorHAnsi" w:cstheme="majorHAnsi"/>
+                <w:sz w:val="24"/>
+                <w:szCs w:val="24"/>
+              </w:rPr>
+              <w:t xml:space="preserve"> </w:t>
+            </w:r>
+            <w:proofErr w:type="spellStart"/>
+            <w:r>
+              <w:rPr>
+                <w:rFonts w:asciiTheme="majorHAnsi" w:hAnsiTheme="majorHAnsi" w:cstheme="majorHAnsi"/>
+                <w:sz w:val="24"/>
+                <w:szCs w:val="24"/>
+              </w:rPr>
+              <w:t>Pasivo</w:t>
+            </w:r>
+            <w:proofErr w:type="spellEnd"/>
           </w:p>
         </w:tc>
         <w:tc>
@@ -3357,6 +4287,7 @@
               </w:rPr>
               <w:t>{{</w:t>
             </w:r>
+            <w:proofErr w:type="spellStart"/>
             <w:r>
               <w:rPr>
                 <w:rFonts w:asciiTheme="majorHAnsi" w:hAnsiTheme="majorHAnsi" w:cstheme="majorHAnsi"/>
@@ -3366,6 +4297,7 @@
               </w:rPr>
               <w:t>invSujetoPasivo</w:t>
             </w:r>
+            <w:proofErr w:type="spellEnd"/>
             <w:r>
               <w:rPr>
                 <w:rFonts w:asciiTheme="majorHAnsi" w:hAnsiTheme="majorHAnsi" w:cstheme="majorHAnsi"/>
@@ -3391,14 +4323,34 @@
                 <w:szCs w:val="24"/>
               </w:rPr>
             </w:pPr>
-            <w:r>
-              <w:rPr>
-                <w:rFonts w:asciiTheme="majorHAnsi" w:hAnsiTheme="majorHAnsi" w:cstheme="majorHAnsi"/>
-                <w:sz w:val="24"/>
-                <w:szCs w:val="24"/>
-              </w:rPr>
-              <w:t>Renuncia exención</w:t>
-            </w:r>
+            <w:proofErr w:type="spellStart"/>
+            <w:r>
+              <w:rPr>
+                <w:rFonts w:asciiTheme="majorHAnsi" w:hAnsiTheme="majorHAnsi" w:cstheme="majorHAnsi"/>
+                <w:sz w:val="24"/>
+                <w:szCs w:val="24"/>
+              </w:rPr>
+              <w:t>Renuncia</w:t>
+            </w:r>
+            <w:proofErr w:type="spellEnd"/>
+            <w:r>
+              <w:rPr>
+                <w:rFonts w:asciiTheme="majorHAnsi" w:hAnsiTheme="majorHAnsi" w:cstheme="majorHAnsi"/>
+                <w:sz w:val="24"/>
+                <w:szCs w:val="24"/>
+              </w:rPr>
+              <w:t xml:space="preserve"> </w:t>
+            </w:r>
+            <w:proofErr w:type="spellStart"/>
+            <w:r>
+              <w:rPr>
+                <w:rFonts w:asciiTheme="majorHAnsi" w:hAnsiTheme="majorHAnsi" w:cstheme="majorHAnsi"/>
+                <w:sz w:val="24"/>
+                <w:szCs w:val="24"/>
+              </w:rPr>
+              <w:t>exención</w:t>
+            </w:r>
+            <w:proofErr w:type="spellEnd"/>
           </w:p>
         </w:tc>
         <w:tc>
@@ -3423,6 +4375,7 @@
               </w:rPr>
               <w:t>{{</w:t>
             </w:r>
+            <w:proofErr w:type="spellStart"/>
             <w:r>
               <w:rPr>
                 <w:rFonts w:asciiTheme="majorHAnsi" w:hAnsiTheme="majorHAnsi" w:cstheme="majorHAnsi"/>
@@ -3432,6 +4385,7 @@
               </w:rPr>
               <w:t>renunciaExencion</w:t>
             </w:r>
+            <w:proofErr w:type="spellEnd"/>
             <w:r>
               <w:rPr>
                 <w:rFonts w:asciiTheme="majorHAnsi" w:hAnsiTheme="majorHAnsi" w:cstheme="majorHAnsi"/>
@@ -3481,8 +4435,19 @@
           <w:szCs w:val="24"/>
           <w:lang w:val="en-US"/>
         </w:rPr>
-        <w:t> // comercializacion</w:t>
+        <w:t xml:space="preserve"> // </w:t>
       </w:r>
+      <w:proofErr w:type="spellStart"/>
+      <w:r>
+        <w:rPr>
+          <w:rFonts w:asciiTheme="majorHAnsi" w:hAnsiTheme="majorHAnsi" w:cstheme="majorHAnsi"/>
+          <w:sz w:val="24"/>
+          <w:szCs w:val="24"/>
+          <w:lang w:val="en-US"/>
+        </w:rPr>
+        <w:t>comercializacion</w:t>
+      </w:r>
+      <w:proofErr w:type="spellEnd"/>
     </w:p>
     <w:tbl>
       <w:tblPr>
@@ -3507,13 +4472,23 @@
                 <w:szCs w:val="24"/>
               </w:rPr>
             </w:pPr>
-            <w:r>
-              <w:rPr>
-                <w:rFonts w:asciiTheme="majorHAnsi" w:hAnsiTheme="majorHAnsi" w:cstheme="majorHAnsi"/>
-                <w:sz w:val="24"/>
-                <w:szCs w:val="24"/>
-              </w:rPr>
-              <w:t>Publicado:</w:t>
+            <w:proofErr w:type="spellStart"/>
+            <w:r>
+              <w:rPr>
+                <w:rFonts w:asciiTheme="majorHAnsi" w:hAnsiTheme="majorHAnsi" w:cstheme="majorHAnsi"/>
+                <w:sz w:val="24"/>
+                <w:szCs w:val="24"/>
+              </w:rPr>
+              <w:t>Publicado</w:t>
+            </w:r>
+            <w:proofErr w:type="spellEnd"/>
+            <w:r>
+              <w:rPr>
+                <w:rFonts w:asciiTheme="majorHAnsi" w:hAnsiTheme="majorHAnsi" w:cstheme="majorHAnsi"/>
+                <w:sz w:val="24"/>
+                <w:szCs w:val="24"/>
+              </w:rPr>
+              <w:t>:</w:t>
             </w:r>
           </w:p>
         </w:tc>
@@ -3536,7 +4511,25 @@
                 <w:sz w:val="24"/>
                 <w:szCs w:val="24"/>
               </w:rPr>
-              <w:t>{{publicado}}</w:t>
+              <w:t>{{</w:t>
+            </w:r>
+            <w:proofErr w:type="spellStart"/>
+            <w:r>
+              <w:rPr>
+                <w:rFonts w:asciiTheme="majorHAnsi" w:hAnsiTheme="majorHAnsi" w:cstheme="majorHAnsi"/>
+                <w:sz w:val="24"/>
+                <w:szCs w:val="24"/>
+              </w:rPr>
+              <w:t>publicado</w:t>
+            </w:r>
+            <w:proofErr w:type="spellEnd"/>
+            <w:r>
+              <w:rPr>
+                <w:rFonts w:asciiTheme="majorHAnsi" w:hAnsiTheme="majorHAnsi" w:cstheme="majorHAnsi"/>
+                <w:sz w:val="24"/>
+                <w:szCs w:val="24"/>
+              </w:rPr>
+              <w:t>}}</w:t>
             </w:r>
           </w:p>
         </w:tc>
@@ -3554,13 +4547,59 @@
                 <w:szCs w:val="24"/>
               </w:rPr>
             </w:pPr>
-            <w:r>
-              <w:rPr>
-                <w:rFonts w:asciiTheme="majorHAnsi" w:hAnsiTheme="majorHAnsi" w:cstheme="majorHAnsi"/>
-                <w:sz w:val="24"/>
-                <w:szCs w:val="24"/>
-              </w:rPr>
-              <w:t>Fecha Última Publicación:</w:t>
+            <w:proofErr w:type="spellStart"/>
+            <w:r>
+              <w:rPr>
+                <w:rFonts w:asciiTheme="majorHAnsi" w:hAnsiTheme="majorHAnsi" w:cstheme="majorHAnsi"/>
+                <w:sz w:val="24"/>
+                <w:szCs w:val="24"/>
+              </w:rPr>
+              <w:t>Fecha</w:t>
+            </w:r>
+            <w:proofErr w:type="spellEnd"/>
+            <w:r>
+              <w:rPr>
+                <w:rFonts w:asciiTheme="majorHAnsi" w:hAnsiTheme="majorHAnsi" w:cstheme="majorHAnsi"/>
+                <w:sz w:val="24"/>
+                <w:szCs w:val="24"/>
+              </w:rPr>
+              <w:t xml:space="preserve"> </w:t>
+            </w:r>
+            <w:proofErr w:type="spellStart"/>
+            <w:r>
+              <w:rPr>
+                <w:rFonts w:asciiTheme="majorHAnsi" w:hAnsiTheme="majorHAnsi" w:cstheme="majorHAnsi"/>
+                <w:sz w:val="24"/>
+                <w:szCs w:val="24"/>
+              </w:rPr>
+              <w:t>Última</w:t>
+            </w:r>
+            <w:proofErr w:type="spellEnd"/>
+            <w:r>
+              <w:rPr>
+                <w:rFonts w:asciiTheme="majorHAnsi" w:hAnsiTheme="majorHAnsi" w:cstheme="majorHAnsi"/>
+                <w:sz w:val="24"/>
+                <w:szCs w:val="24"/>
+              </w:rPr>
+              <w:t xml:space="preserve"> </w:t>
+            </w:r>
+            <w:proofErr w:type="spellStart"/>
+            <w:r>
+              <w:rPr>
+                <w:rFonts w:asciiTheme="majorHAnsi" w:hAnsiTheme="majorHAnsi" w:cstheme="majorHAnsi"/>
+                <w:sz w:val="24"/>
+                <w:szCs w:val="24"/>
+              </w:rPr>
+              <w:t>Publicación</w:t>
+            </w:r>
+            <w:proofErr w:type="spellEnd"/>
+            <w:r>
+              <w:rPr>
+                <w:rFonts w:asciiTheme="majorHAnsi" w:hAnsiTheme="majorHAnsi" w:cstheme="majorHAnsi"/>
+                <w:sz w:val="24"/>
+                <w:szCs w:val="24"/>
+              </w:rPr>
+              <w:t>:</w:t>
             </w:r>
           </w:p>
         </w:tc>
@@ -3583,7 +4622,25 @@
                 <w:sz w:val="24"/>
                 <w:szCs w:val="24"/>
               </w:rPr>
-              <w:t>{{fechaUltimaPublicacion}}</w:t>
+              <w:t>{{</w:t>
+            </w:r>
+            <w:proofErr w:type="spellStart"/>
+            <w:r>
+              <w:rPr>
+                <w:rFonts w:asciiTheme="majorHAnsi" w:hAnsiTheme="majorHAnsi" w:cstheme="majorHAnsi"/>
+                <w:sz w:val="24"/>
+                <w:szCs w:val="24"/>
+              </w:rPr>
+              <w:t>fechaUltimaPublicacion</w:t>
+            </w:r>
+            <w:proofErr w:type="spellEnd"/>
+            <w:r>
+              <w:rPr>
+                <w:rFonts w:asciiTheme="majorHAnsi" w:hAnsiTheme="majorHAnsi" w:cstheme="majorHAnsi"/>
+                <w:sz w:val="24"/>
+                <w:szCs w:val="24"/>
+              </w:rPr>
+              <w:t>}}</w:t>
             </w:r>
           </w:p>
         </w:tc>
@@ -3601,6 +4658,7 @@
                 <w:szCs w:val="24"/>
               </w:rPr>
             </w:pPr>
+            <w:proofErr w:type="spellStart"/>
             <w:r>
               <w:rPr>
                 <w:rFonts w:asciiTheme="majorHAnsi" w:hAnsiTheme="majorHAnsi" w:cstheme="majorHAnsi"/>
@@ -3609,6 +4667,7 @@
               </w:rPr>
               <w:t>Evento</w:t>
             </w:r>
+            <w:proofErr w:type="spellEnd"/>
           </w:p>
         </w:tc>
         <w:tc>
@@ -3630,7 +4689,25 @@
                 <w:sz w:val="24"/>
                 <w:szCs w:val="24"/>
               </w:rPr>
-              <w:t>{{evento}}</w:t>
+              <w:t>{{</w:t>
+            </w:r>
+            <w:proofErr w:type="spellStart"/>
+            <w:r>
+              <w:rPr>
+                <w:rFonts w:asciiTheme="majorHAnsi" w:hAnsiTheme="majorHAnsi" w:cstheme="majorHAnsi"/>
+                <w:sz w:val="24"/>
+                <w:szCs w:val="24"/>
+              </w:rPr>
+              <w:t>evento</w:t>
+            </w:r>
+            <w:proofErr w:type="spellEnd"/>
+            <w:r>
+              <w:rPr>
+                <w:rFonts w:asciiTheme="majorHAnsi" w:hAnsiTheme="majorHAnsi" w:cstheme="majorHAnsi"/>
+                <w:sz w:val="24"/>
+                <w:szCs w:val="24"/>
+              </w:rPr>
+              <w:t>}}</w:t>
             </w:r>
           </w:p>
         </w:tc>
@@ -3648,13 +4725,41 @@
                 <w:szCs w:val="24"/>
               </w:rPr>
             </w:pPr>
-            <w:r>
-              <w:rPr>
-                <w:rFonts w:asciiTheme="majorHAnsi" w:hAnsiTheme="majorHAnsi" w:cstheme="majorHAnsi"/>
-                <w:sz w:val="24"/>
-                <w:szCs w:val="24"/>
-              </w:rPr>
-              <w:t>Última tarifa (€):</w:t>
+            <w:proofErr w:type="spellStart"/>
+            <w:r>
+              <w:rPr>
+                <w:rFonts w:asciiTheme="majorHAnsi" w:hAnsiTheme="majorHAnsi" w:cstheme="majorHAnsi"/>
+                <w:sz w:val="24"/>
+                <w:szCs w:val="24"/>
+              </w:rPr>
+              <w:t>Última</w:t>
+            </w:r>
+            <w:proofErr w:type="spellEnd"/>
+            <w:r>
+              <w:rPr>
+                <w:rFonts w:asciiTheme="majorHAnsi" w:hAnsiTheme="majorHAnsi" w:cstheme="majorHAnsi"/>
+                <w:sz w:val="24"/>
+                <w:szCs w:val="24"/>
+              </w:rPr>
+              <w:t xml:space="preserve"> </w:t>
+            </w:r>
+            <w:proofErr w:type="spellStart"/>
+            <w:r>
+              <w:rPr>
+                <w:rFonts w:asciiTheme="majorHAnsi" w:hAnsiTheme="majorHAnsi" w:cstheme="majorHAnsi"/>
+                <w:sz w:val="24"/>
+                <w:szCs w:val="24"/>
+              </w:rPr>
+              <w:t>tarifa</w:t>
+            </w:r>
+            <w:proofErr w:type="spellEnd"/>
+            <w:r>
+              <w:rPr>
+                <w:rFonts w:asciiTheme="majorHAnsi" w:hAnsiTheme="majorHAnsi" w:cstheme="majorHAnsi"/>
+                <w:sz w:val="24"/>
+                <w:szCs w:val="24"/>
+              </w:rPr>
+              <w:t xml:space="preserve"> (€):</w:t>
             </w:r>
           </w:p>
         </w:tc>
@@ -3677,7 +4782,25 @@
                 <w:sz w:val="24"/>
                 <w:szCs w:val="24"/>
               </w:rPr>
-              <w:t>{{ultimaTarifa}}</w:t>
+              <w:t>{{</w:t>
+            </w:r>
+            <w:proofErr w:type="spellStart"/>
+            <w:r>
+              <w:rPr>
+                <w:rFonts w:asciiTheme="majorHAnsi" w:hAnsiTheme="majorHAnsi" w:cstheme="majorHAnsi"/>
+                <w:sz w:val="24"/>
+                <w:szCs w:val="24"/>
+              </w:rPr>
+              <w:t>ultimaTarifa</w:t>
+            </w:r>
+            <w:proofErr w:type="spellEnd"/>
+            <w:r>
+              <w:rPr>
+                <w:rFonts w:asciiTheme="majorHAnsi" w:hAnsiTheme="majorHAnsi" w:cstheme="majorHAnsi"/>
+                <w:sz w:val="24"/>
+                <w:szCs w:val="24"/>
+              </w:rPr>
+              <w:t>}}</w:t>
             </w:r>
           </w:p>
         </w:tc>
@@ -3695,13 +4818,59 @@
                 <w:szCs w:val="24"/>
               </w:rPr>
             </w:pPr>
-            <w:r>
-              <w:rPr>
-                <w:rFonts w:asciiTheme="majorHAnsi" w:hAnsiTheme="majorHAnsi" w:cstheme="majorHAnsi"/>
-                <w:sz w:val="24"/>
-                <w:szCs w:val="24"/>
-              </w:rPr>
-              <w:t xml:space="preserve">Fecha últ. tarifa: </w:t>
+            <w:proofErr w:type="spellStart"/>
+            <w:r>
+              <w:rPr>
+                <w:rFonts w:asciiTheme="majorHAnsi" w:hAnsiTheme="majorHAnsi" w:cstheme="majorHAnsi"/>
+                <w:sz w:val="24"/>
+                <w:szCs w:val="24"/>
+              </w:rPr>
+              <w:t>Fecha</w:t>
+            </w:r>
+            <w:proofErr w:type="spellEnd"/>
+            <w:r>
+              <w:rPr>
+                <w:rFonts w:asciiTheme="majorHAnsi" w:hAnsiTheme="majorHAnsi" w:cstheme="majorHAnsi"/>
+                <w:sz w:val="24"/>
+                <w:szCs w:val="24"/>
+              </w:rPr>
+              <w:t xml:space="preserve"> </w:t>
+            </w:r>
+            <w:proofErr w:type="spellStart"/>
+            <w:r>
+              <w:rPr>
+                <w:rFonts w:asciiTheme="majorHAnsi" w:hAnsiTheme="majorHAnsi" w:cstheme="majorHAnsi"/>
+                <w:sz w:val="24"/>
+                <w:szCs w:val="24"/>
+              </w:rPr>
+              <w:t>últ</w:t>
+            </w:r>
+            <w:proofErr w:type="spellEnd"/>
+            <w:r>
+              <w:rPr>
+                <w:rFonts w:asciiTheme="majorHAnsi" w:hAnsiTheme="majorHAnsi" w:cstheme="majorHAnsi"/>
+                <w:sz w:val="24"/>
+                <w:szCs w:val="24"/>
+              </w:rPr>
+              <w:t xml:space="preserve">. </w:t>
+            </w:r>
+            <w:proofErr w:type="spellStart"/>
+            <w:r>
+              <w:rPr>
+                <w:rFonts w:asciiTheme="majorHAnsi" w:hAnsiTheme="majorHAnsi" w:cstheme="majorHAnsi"/>
+                <w:sz w:val="24"/>
+                <w:szCs w:val="24"/>
+              </w:rPr>
+              <w:t>tarifa</w:t>
+            </w:r>
+            <w:proofErr w:type="spellEnd"/>
+            <w:r>
+              <w:rPr>
+                <w:rFonts w:asciiTheme="majorHAnsi" w:hAnsiTheme="majorHAnsi" w:cstheme="majorHAnsi"/>
+                <w:sz w:val="24"/>
+                <w:szCs w:val="24"/>
+              </w:rPr>
+              <w:t xml:space="preserve">: </w:t>
             </w:r>
           </w:p>
         </w:tc>
@@ -3724,7 +4893,25 @@
                 <w:sz w:val="24"/>
                 <w:szCs w:val="24"/>
               </w:rPr>
-              <w:t>{{fechaUltimaTarifa}}</w:t>
+              <w:t>{{</w:t>
+            </w:r>
+            <w:proofErr w:type="spellStart"/>
+            <w:r>
+              <w:rPr>
+                <w:rFonts w:asciiTheme="majorHAnsi" w:hAnsiTheme="majorHAnsi" w:cstheme="majorHAnsi"/>
+                <w:sz w:val="24"/>
+                <w:szCs w:val="24"/>
+              </w:rPr>
+              <w:t>fechaUltimaTarifa</w:t>
+            </w:r>
+            <w:proofErr w:type="spellEnd"/>
+            <w:r>
+              <w:rPr>
+                <w:rFonts w:asciiTheme="majorHAnsi" w:hAnsiTheme="majorHAnsi" w:cstheme="majorHAnsi"/>
+                <w:sz w:val="24"/>
+                <w:szCs w:val="24"/>
+              </w:rPr>
+              <w:t>}}</w:t>
             </w:r>
           </w:p>
         </w:tc>
@@ -3742,13 +4929,41 @@
                 <w:szCs w:val="24"/>
               </w:rPr>
             </w:pPr>
-            <w:r>
-              <w:rPr>
-                <w:rFonts w:asciiTheme="majorHAnsi" w:hAnsiTheme="majorHAnsi" w:cstheme="majorHAnsi"/>
-                <w:sz w:val="24"/>
-                <w:szCs w:val="24"/>
-              </w:rPr>
-              <w:t>Fecha Mejor Of. Recibida:</w:t>
+            <w:proofErr w:type="spellStart"/>
+            <w:r>
+              <w:rPr>
+                <w:rFonts w:asciiTheme="majorHAnsi" w:hAnsiTheme="majorHAnsi" w:cstheme="majorHAnsi"/>
+                <w:sz w:val="24"/>
+                <w:szCs w:val="24"/>
+              </w:rPr>
+              <w:t>Fecha</w:t>
+            </w:r>
+            <w:proofErr w:type="spellEnd"/>
+            <w:r>
+              <w:rPr>
+                <w:rFonts w:asciiTheme="majorHAnsi" w:hAnsiTheme="majorHAnsi" w:cstheme="majorHAnsi"/>
+                <w:sz w:val="24"/>
+                <w:szCs w:val="24"/>
+              </w:rPr>
+              <w:t xml:space="preserve"> Mejor Of. </w:t>
+            </w:r>
+            <w:proofErr w:type="spellStart"/>
+            <w:r>
+              <w:rPr>
+                <w:rFonts w:asciiTheme="majorHAnsi" w:hAnsiTheme="majorHAnsi" w:cstheme="majorHAnsi"/>
+                <w:sz w:val="24"/>
+                <w:szCs w:val="24"/>
+              </w:rPr>
+              <w:t>Recibida</w:t>
+            </w:r>
+            <w:proofErr w:type="spellEnd"/>
+            <w:r>
+              <w:rPr>
+                <w:rFonts w:asciiTheme="majorHAnsi" w:hAnsiTheme="majorHAnsi" w:cstheme="majorHAnsi"/>
+                <w:sz w:val="24"/>
+                <w:szCs w:val="24"/>
+              </w:rPr>
+              <w:t>:</w:t>
             </w:r>
           </w:p>
         </w:tc>
@@ -3771,7 +4986,25 @@
                 <w:sz w:val="24"/>
                 <w:szCs w:val="24"/>
               </w:rPr>
-              <w:t>{{fechaMejorOfertaRecibida}}</w:t>
+              <w:t>{{</w:t>
+            </w:r>
+            <w:proofErr w:type="spellStart"/>
+            <w:r>
+              <w:rPr>
+                <w:rFonts w:asciiTheme="majorHAnsi" w:hAnsiTheme="majorHAnsi" w:cstheme="majorHAnsi"/>
+                <w:sz w:val="24"/>
+                <w:szCs w:val="24"/>
+              </w:rPr>
+              <w:t>fechaMejorOfertaRecibida</w:t>
+            </w:r>
+            <w:proofErr w:type="spellEnd"/>
+            <w:r>
+              <w:rPr>
+                <w:rFonts w:asciiTheme="majorHAnsi" w:hAnsiTheme="majorHAnsi" w:cstheme="majorHAnsi"/>
+                <w:sz w:val="24"/>
+                <w:szCs w:val="24"/>
+              </w:rPr>
+              <w:t>}}</w:t>
             </w:r>
           </w:p>
         </w:tc>
@@ -3795,7 +5028,25 @@
                 <w:sz w:val="24"/>
                 <w:szCs w:val="24"/>
               </w:rPr>
-              <w:t>Mejor Of. Recibida (€):</w:t>
+              <w:t xml:space="preserve">Mejor Of. </w:t>
+            </w:r>
+            <w:proofErr w:type="spellStart"/>
+            <w:r>
+              <w:rPr>
+                <w:rFonts w:asciiTheme="majorHAnsi" w:hAnsiTheme="majorHAnsi" w:cstheme="majorHAnsi"/>
+                <w:sz w:val="24"/>
+                <w:szCs w:val="24"/>
+              </w:rPr>
+              <w:t>Recibida</w:t>
+            </w:r>
+            <w:proofErr w:type="spellEnd"/>
+            <w:r>
+              <w:rPr>
+                <w:rFonts w:asciiTheme="majorHAnsi" w:hAnsiTheme="majorHAnsi" w:cstheme="majorHAnsi"/>
+                <w:sz w:val="24"/>
+                <w:szCs w:val="24"/>
+              </w:rPr>
+              <w:t xml:space="preserve"> (€):</w:t>
             </w:r>
           </w:p>
         </w:tc>
@@ -3818,7 +5069,25 @@
                 <w:sz w:val="24"/>
                 <w:szCs w:val="24"/>
               </w:rPr>
-              <w:t>{{mejorOfertaRecibida}}</w:t>
+              <w:t>{{</w:t>
+            </w:r>
+            <w:proofErr w:type="spellStart"/>
+            <w:r>
+              <w:rPr>
+                <w:rFonts w:asciiTheme="majorHAnsi" w:hAnsiTheme="majorHAnsi" w:cstheme="majorHAnsi"/>
+                <w:sz w:val="24"/>
+                <w:szCs w:val="24"/>
+              </w:rPr>
+              <w:t>mejorOfertaRecibida</w:t>
+            </w:r>
+            <w:proofErr w:type="spellEnd"/>
+            <w:r>
+              <w:rPr>
+                <w:rFonts w:asciiTheme="majorHAnsi" w:hAnsiTheme="majorHAnsi" w:cstheme="majorHAnsi"/>
+                <w:sz w:val="24"/>
+                <w:szCs w:val="24"/>
+              </w:rPr>
+              <w:t>}}</w:t>
             </w:r>
           </w:p>
         </w:tc>
@@ -3842,7 +5111,25 @@
                 <w:sz w:val="24"/>
                 <w:szCs w:val="24"/>
               </w:rPr>
-              <w:t>Dias Publicado:</w:t>
+              <w:t xml:space="preserve">Dias </w:t>
+            </w:r>
+            <w:proofErr w:type="spellStart"/>
+            <w:r>
+              <w:rPr>
+                <w:rFonts w:asciiTheme="majorHAnsi" w:hAnsiTheme="majorHAnsi" w:cstheme="majorHAnsi"/>
+                <w:sz w:val="24"/>
+                <w:szCs w:val="24"/>
+              </w:rPr>
+              <w:t>Publicado</w:t>
+            </w:r>
+            <w:proofErr w:type="spellEnd"/>
+            <w:r>
+              <w:rPr>
+                <w:rFonts w:asciiTheme="majorHAnsi" w:hAnsiTheme="majorHAnsi" w:cstheme="majorHAnsi"/>
+                <w:sz w:val="24"/>
+                <w:szCs w:val="24"/>
+              </w:rPr>
+              <w:t>:</w:t>
             </w:r>
           </w:p>
         </w:tc>
@@ -3865,7 +5152,25 @@
                 <w:sz w:val="24"/>
                 <w:szCs w:val="24"/>
               </w:rPr>
-              <w:t>{{diasPublicado}}</w:t>
+              <w:t>{{</w:t>
+            </w:r>
+            <w:proofErr w:type="spellStart"/>
+            <w:r>
+              <w:rPr>
+                <w:rFonts w:asciiTheme="majorHAnsi" w:hAnsiTheme="majorHAnsi" w:cstheme="majorHAnsi"/>
+                <w:sz w:val="24"/>
+                <w:szCs w:val="24"/>
+              </w:rPr>
+              <w:t>diasPublicado</w:t>
+            </w:r>
+            <w:proofErr w:type="spellEnd"/>
+            <w:r>
+              <w:rPr>
+                <w:rFonts w:asciiTheme="majorHAnsi" w:hAnsiTheme="majorHAnsi" w:cstheme="majorHAnsi"/>
+                <w:sz w:val="24"/>
+                <w:szCs w:val="24"/>
+              </w:rPr>
+              <w:t>}}</w:t>
             </w:r>
           </w:p>
         </w:tc>
@@ -3889,7 +5194,25 @@
                 <w:sz w:val="24"/>
                 <w:szCs w:val="24"/>
               </w:rPr>
-              <w:t>Días Precio:</w:t>
+              <w:t xml:space="preserve">Días </w:t>
+            </w:r>
+            <w:proofErr w:type="spellStart"/>
+            <w:r>
+              <w:rPr>
+                <w:rFonts w:asciiTheme="majorHAnsi" w:hAnsiTheme="majorHAnsi" w:cstheme="majorHAnsi"/>
+                <w:sz w:val="24"/>
+                <w:szCs w:val="24"/>
+              </w:rPr>
+              <w:t>Precio</w:t>
+            </w:r>
+            <w:proofErr w:type="spellEnd"/>
+            <w:r>
+              <w:rPr>
+                <w:rFonts w:asciiTheme="majorHAnsi" w:hAnsiTheme="majorHAnsi" w:cstheme="majorHAnsi"/>
+                <w:sz w:val="24"/>
+                <w:szCs w:val="24"/>
+              </w:rPr>
+              <w:t>:</w:t>
             </w:r>
           </w:p>
         </w:tc>
@@ -3912,7 +5235,25 @@
                 <w:sz w:val="24"/>
                 <w:szCs w:val="24"/>
               </w:rPr>
-              <w:t>{{diasPrecio}}</w:t>
+              <w:t>{{</w:t>
+            </w:r>
+            <w:proofErr w:type="spellStart"/>
+            <w:r>
+              <w:rPr>
+                <w:rFonts w:asciiTheme="majorHAnsi" w:hAnsiTheme="majorHAnsi" w:cstheme="majorHAnsi"/>
+                <w:sz w:val="24"/>
+                <w:szCs w:val="24"/>
+              </w:rPr>
+              <w:t>diasPrecio</w:t>
+            </w:r>
+            <w:proofErr w:type="spellEnd"/>
+            <w:r>
+              <w:rPr>
+                <w:rFonts w:asciiTheme="majorHAnsi" w:hAnsiTheme="majorHAnsi" w:cstheme="majorHAnsi"/>
+                <w:sz w:val="24"/>
+                <w:szCs w:val="24"/>
+              </w:rPr>
+              <w:t>}}</w:t>
             </w:r>
           </w:p>
         </w:tc>
@@ -3930,13 +5271,41 @@
                 <w:szCs w:val="24"/>
               </w:rPr>
             </w:pPr>
-            <w:r>
-              <w:rPr>
-                <w:rFonts w:asciiTheme="majorHAnsi" w:hAnsiTheme="majorHAnsi" w:cstheme="majorHAnsi"/>
-                <w:sz w:val="24"/>
-                <w:szCs w:val="24"/>
-              </w:rPr>
-              <w:t>Fecha Primera Publicación:</w:t>
+            <w:proofErr w:type="spellStart"/>
+            <w:r>
+              <w:rPr>
+                <w:rFonts w:asciiTheme="majorHAnsi" w:hAnsiTheme="majorHAnsi" w:cstheme="majorHAnsi"/>
+                <w:sz w:val="24"/>
+                <w:szCs w:val="24"/>
+              </w:rPr>
+              <w:t>Fecha</w:t>
+            </w:r>
+            <w:proofErr w:type="spellEnd"/>
+            <w:r>
+              <w:rPr>
+                <w:rFonts w:asciiTheme="majorHAnsi" w:hAnsiTheme="majorHAnsi" w:cstheme="majorHAnsi"/>
+                <w:sz w:val="24"/>
+                <w:szCs w:val="24"/>
+              </w:rPr>
+              <w:t xml:space="preserve"> Primera </w:t>
+            </w:r>
+            <w:proofErr w:type="spellStart"/>
+            <w:r>
+              <w:rPr>
+                <w:rFonts w:asciiTheme="majorHAnsi" w:hAnsiTheme="majorHAnsi" w:cstheme="majorHAnsi"/>
+                <w:sz w:val="24"/>
+                <w:szCs w:val="24"/>
+              </w:rPr>
+              <w:t>Publicación</w:t>
+            </w:r>
+            <w:proofErr w:type="spellEnd"/>
+            <w:r>
+              <w:rPr>
+                <w:rFonts w:asciiTheme="majorHAnsi" w:hAnsiTheme="majorHAnsi" w:cstheme="majorHAnsi"/>
+                <w:sz w:val="24"/>
+                <w:szCs w:val="24"/>
+              </w:rPr>
+              <w:t>:</w:t>
             </w:r>
           </w:p>
         </w:tc>
@@ -3959,7 +5328,25 @@
                 <w:sz w:val="24"/>
                 <w:szCs w:val="24"/>
               </w:rPr>
-              <w:t>{{fechaPrimeraPublicacion}}</w:t>
+              <w:t>{{</w:t>
+            </w:r>
+            <w:proofErr w:type="spellStart"/>
+            <w:r>
+              <w:rPr>
+                <w:rFonts w:asciiTheme="majorHAnsi" w:hAnsiTheme="majorHAnsi" w:cstheme="majorHAnsi"/>
+                <w:sz w:val="24"/>
+                <w:szCs w:val="24"/>
+              </w:rPr>
+              <w:t>fechaPrimeraPublicacion</w:t>
+            </w:r>
+            <w:proofErr w:type="spellEnd"/>
+            <w:r>
+              <w:rPr>
+                <w:rFonts w:asciiTheme="majorHAnsi" w:hAnsiTheme="majorHAnsi" w:cstheme="majorHAnsi"/>
+                <w:sz w:val="24"/>
+                <w:szCs w:val="24"/>
+              </w:rPr>
+              <w:t>}}</w:t>
             </w:r>
           </w:p>
         </w:tc>
@@ -4596,7 +5983,6 @@
   <w:style w:type="character" w:default="1" w:styleId="Fuentedeprrafopredeter">
     <w:name w:val="Default Paragraph Font"/>
     <w:uiPriority w:val="1"/>
-    <w:semiHidden/>
     <w:unhideWhenUsed/>
   </w:style>
   <w:style w:type="table" w:default="1" w:styleId="Tablanormal">
@@ -5228,9 +6614,12 @@
 </file>
 
 <file path=customXml/item1.xml><?xml version="1.0" encoding="utf-8"?>
-<p:properties xmlns:p="http://schemas.microsoft.com/office/2006/metadata/properties" xmlns:xsi="http://www.w3.org/2001/XMLSchema-instance" xmlns:pc="http://schemas.microsoft.com/office/infopath/2007/PartnerControls">
-  <documentManagement/>
-</p:properties>
+<?mso-contentType ?>
+<FormTemplates xmlns="http://schemas.microsoft.com/sharepoint/v3/contenttype/forms">
+  <Display>DocumentLibraryForm</Display>
+  <Edit>DocumentLibraryForm</Edit>
+  <New>DocumentLibraryForm</New>
+</FormTemplates>
 </file>
 
 <file path=customXml/item2.xml><?xml version="1.0" encoding="utf-8"?>
@@ -5372,12 +6761,9 @@
 </file>
 
 <file path=customXml/item3.xml><?xml version="1.0" encoding="utf-8"?>
-<?mso-contentType ?>
-<FormTemplates xmlns="http://schemas.microsoft.com/sharepoint/v3/contenttype/forms">
-  <Display>DocumentLibraryForm</Display>
-  <Edit>DocumentLibraryForm</Edit>
-  <New>DocumentLibraryForm</New>
-</FormTemplates>
+<p:properties xmlns:p="http://schemas.microsoft.com/office/2006/metadata/properties" xmlns:xsi="http://www.w3.org/2001/XMLSchema-instance" xmlns:pc="http://schemas.microsoft.com/office/infopath/2007/PartnerControls">
+  <documentManagement/>
+</p:properties>
 </file>
 
 <file path=customXml/item4.xml><?xml version="1.0" encoding="utf-8"?>
@@ -5385,10 +6771,9 @@
 </file>
 
 <file path=customXml/itemProps1.xml><?xml version="1.0" encoding="utf-8"?>
-<ds:datastoreItem xmlns:ds="http://schemas.openxmlformats.org/officeDocument/2006/customXml" ds:itemID="{05ACED27-64B2-42CC-8406-3890CB87967F}">
+<ds:datastoreItem xmlns:ds="http://schemas.openxmlformats.org/officeDocument/2006/customXml" ds:itemID="{F2097DFD-63B5-4A21-ABF4-2E583AC8A510}">
   <ds:schemaRefs>
-    <ds:schemaRef ds:uri="http://schemas.microsoft.com/office/2006/metadata/properties"/>
-    <ds:schemaRef ds:uri="http://schemas.microsoft.com/office/infopath/2007/PartnerControls"/>
+    <ds:schemaRef ds:uri="http://schemas.microsoft.com/sharepoint/v3/contenttype/forms"/>
   </ds:schemaRefs>
 </ds:datastoreItem>
 </file>
@@ -5412,9 +6797,10 @@
 </file>
 
 <file path=customXml/itemProps3.xml><?xml version="1.0" encoding="utf-8"?>
-<ds:datastoreItem xmlns:ds="http://schemas.openxmlformats.org/officeDocument/2006/customXml" ds:itemID="{F2097DFD-63B5-4A21-ABF4-2E583AC8A510}">
+<ds:datastoreItem xmlns:ds="http://schemas.openxmlformats.org/officeDocument/2006/customXml" ds:itemID="{05ACED27-64B2-42CC-8406-3890CB87967F}">
   <ds:schemaRefs>
-    <ds:schemaRef ds:uri="http://schemas.microsoft.com/sharepoint/v3/contenttype/forms"/>
+    <ds:schemaRef ds:uri="http://schemas.microsoft.com/office/2006/metadata/properties"/>
+    <ds:schemaRef ds:uri="http://schemas.microsoft.com/office/infopath/2007/PartnerControls"/>
   </ds:schemaRefs>
 </ds:datastoreItem>
 </file>

</xml_diff>